<commit_message>
working on Gamma Kavach Backend Server
</commit_message>
<xml_diff>
--- a/Daily Progress.docx
+++ b/Daily Progress.docx
@@ -549,6 +549,48 @@
       </w:r>
       <w:r>
         <w:t xml:space="preserve"> but it is like a script in my laptop so no one apart from me can use it we need to migrate this to a backend server and then make a ui so that any one can use it like that is very important from myend.</w:t>
+      </w:r>
+    </w:p>
+    <w:p>
+      <w:pPr>
+        <w:rPr>
+          <w:rFonts w:asciiTheme="majorHAnsi" w:eastAsiaTheme="majorEastAsia" w:hAnsiTheme="majorHAnsi" w:cstheme="majorBidi"/>
+          <w:b/>
+          <w:bCs/>
+          <w:color w:val="2F5496" w:themeColor="accent1" w:themeShade="BF"/>
+          <w:sz w:val="40"/>
+          <w:szCs w:val="40"/>
+        </w:rPr>
+      </w:pPr>
+      <w:r>
+        <w:rPr>
+          <w:rFonts w:asciiTheme="majorHAnsi" w:eastAsiaTheme="majorEastAsia" w:hAnsiTheme="majorHAnsi" w:cstheme="majorBidi"/>
+          <w:b/>
+          <w:bCs/>
+          <w:color w:val="2F5496" w:themeColor="accent1" w:themeShade="BF"/>
+          <w:sz w:val="40"/>
+          <w:szCs w:val="40"/>
+        </w:rPr>
+        <w:t>Planning Backend for this feature.</w:t>
+      </w:r>
+    </w:p>
+    <w:p>
+      <w:r>
+        <w:t>Gemman</w:t>
+      </w:r>
+      <w:r>
+        <w:t xml:space="preserve"> Kavach Vision will be a seprate backend, running so some port, the ui will seprate so we do design a full backend gemma kavach vision.</w:t>
+      </w:r>
+    </w:p>
+    <w:p>
+      <w:r>
+        <w:t xml:space="preserve">Also we need a object storage location for now using </w:t>
+      </w:r>
+      <w:r>
+        <w:t> gemma3n-raw</w:t>
+      </w:r>
+      <w:r>
+        <w:t xml:space="preserve"> a goole coud storage engine</w:t>
       </w:r>
     </w:p>
     <w:sectPr>

</xml_diff>

<commit_message>
v1 for gamma vision kavach
</commit_message>
<xml_diff>
--- a/Daily Progress.docx
+++ b/Daily Progress.docx
@@ -315,21 +315,7 @@
         <w:rPr>
           <w:highlight w:val="yellow"/>
         </w:rPr>
-        <w:t xml:space="preserve">Failing to disable </w:t>
-      </w:r>
-      <w:proofErr w:type="gramStart"/>
-      <w:r>
-        <w:rPr>
-          <w:highlight w:val="yellow"/>
-        </w:rPr>
-        <w:t>torch.compile</w:t>
-      </w:r>
-      <w:proofErr w:type="gramEnd"/>
-      <w:r>
-        <w:rPr>
-          <w:highlight w:val="yellow"/>
-        </w:rPr>
-        <w:t xml:space="preserve">, or setting the wrong attn_implementation, can </w:t>
+        <w:t xml:space="preserve">Failing to disable torch.compile, or setting the wrong attn_implementation, can </w:t>
       </w:r>
       <w:r>
         <w:rPr>
@@ -360,21 +346,7 @@
         <w:rPr>
           <w:highlight w:val="yellow"/>
         </w:rPr>
-        <w:t>Using torch_dtype=</w:t>
-      </w:r>
-      <w:proofErr w:type="gramStart"/>
-      <w:r>
-        <w:rPr>
-          <w:highlight w:val="yellow"/>
-        </w:rPr>
-        <w:t>torch.bfloat</w:t>
-      </w:r>
-      <w:proofErr w:type="gramEnd"/>
-      <w:r>
-        <w:rPr>
-          <w:highlight w:val="yellow"/>
-        </w:rPr>
-        <w:t>16, disable_compile=True, and attn_implementation="eager" gives you a huge speed boost for inference.</w:t>
+        <w:t>Using torch_dtype=torch.bfloat16, disable_compile=True, and attn_implementation="eager" gives you a huge speed boost for inference.</w:t>
       </w:r>
     </w:p>
     <w:p>
@@ -574,26 +546,12 @@
           <w:sz w:val="40"/>
           <w:szCs w:val="40"/>
         </w:rPr>
-        <w:t xml:space="preserve">: </w:t>
-      </w:r>
-      <w:r>
-        <w:rPr>
-          <w:b/>
-          <w:bCs/>
-          <w:sz w:val="40"/>
-          <w:szCs w:val="40"/>
-        </w:rPr>
-        <w:t>Gemma Kavach Vision</w:t>
-      </w:r>
-    </w:p>
-    <w:p>
-      <w:proofErr w:type="gramStart"/>
-      <w:r>
-        <w:t>So</w:t>
-      </w:r>
-      <w:proofErr w:type="gramEnd"/>
-      <w:r>
-        <w:t xml:space="preserve"> we are fine for demo of feature 1 i.e </w:t>
+        <w:t>: Gemma Kavach Vision</w:t>
+      </w:r>
+    </w:p>
+    <w:p>
+      <w:r>
+        <w:t xml:space="preserve">So we are fine for demo of feature 1 i.e </w:t>
       </w:r>
       <w:r>
         <w:t>Gemma Kavach Vision</w:t>
@@ -634,21 +592,8 @@
       </w:r>
     </w:p>
     <w:p>
-      <w:proofErr w:type="gramStart"/>
-      <w:r>
-        <w:t>Also</w:t>
-      </w:r>
-      <w:proofErr w:type="gramEnd"/>
-      <w:r>
-        <w:t xml:space="preserve"> we need </w:t>
-      </w:r>
-      <w:proofErr w:type="gramStart"/>
-      <w:r>
-        <w:t>a</w:t>
-      </w:r>
-      <w:proofErr w:type="gramEnd"/>
-      <w:r>
-        <w:t xml:space="preserve"> object storage location for now using </w:t>
+      <w:r>
+        <w:t xml:space="preserve">Also we need a object storage location for now using </w:t>
       </w:r>
       <w:r>
         <w:t>gemma3n-raw</w:t>
@@ -669,30 +614,7 @@
           <w:b/>
           <w:bCs/>
         </w:rPr>
-        <w:t>1.</w:t>
-      </w:r>
-      <w:r>
-        <w:rPr>
-          <w:b/>
-          <w:bCs/>
-        </w:rPr>
-        <w:t>@</w:t>
-      </w:r>
-      <w:proofErr w:type="gramStart"/>
-      <w:r>
-        <w:rPr>
-          <w:b/>
-          <w:bCs/>
-        </w:rPr>
-        <w:t>router.post(</w:t>
-      </w:r>
-      <w:proofErr w:type="gramEnd"/>
-      <w:r>
-        <w:rPr>
-          <w:b/>
-          <w:bCs/>
-        </w:rPr>
-        <w:t>"/session/create", response_model=SessionResponse)</w:t>
+        <w:t>1.@router.post("/session/create", response_model=SessionResponse)</w:t>
       </w:r>
     </w:p>
     <w:p>
@@ -705,6 +627,7 @@
         <w:rPr>
           <w:noProof/>
         </w:rPr>
+        <w:lastRenderedPageBreak/>
         <w:drawing>
           <wp:inline distT="0" distB="0" distL="0" distR="0" wp14:anchorId="02753D78" wp14:editId="6C89AF64">
             <wp:extent cx="5731510" cy="2395220"/>
@@ -752,6 +675,7 @@
         <w:rPr>
           <w:noProof/>
         </w:rPr>
+        <w:lastRenderedPageBreak/>
         <w:drawing>
           <wp:inline distT="0" distB="0" distL="0" distR="0" wp14:anchorId="61B652A2" wp14:editId="5EC1B88D">
             <wp:extent cx="5731510" cy="6530975"/>
@@ -846,6 +770,7 @@
     </w:p>
     <w:p>
       <w:r>
+        <w:lastRenderedPageBreak/>
         <w:t xml:space="preserve">5.Send email via background tasks if we are good i.e </w:t>
       </w:r>
     </w:p>
@@ -926,116 +851,137 @@
           <w:sz w:val="40"/>
           <w:szCs w:val="40"/>
         </w:rPr>
-        <w:t xml:space="preserve">Day 3: </w:t>
-      </w:r>
-      <w:r>
-        <w:rPr>
-          <w:b/>
-          <w:bCs/>
+        <w:t>Day 3: Gemma Kavach Vision key thoughts</w:t>
+      </w:r>
+    </w:p>
+    <w:p>
+      <w:r>
+        <w:t>Ideally would have loved the system to run completely offline but do not have compute, so in report we need to mention this</w:t>
+      </w:r>
+    </w:p>
+    <w:p>
+      <w:pPr>
+        <w:rPr>
+          <w:b/>
+          <w:bCs/>
+        </w:rPr>
+      </w:pPr>
+      <w:r>
+        <w:br/>
+      </w:r>
+      <w:r>
+        <w:rPr>
+          <w:b/>
+          <w:bCs/>
+        </w:rPr>
+        <w:t>While the demo runs on RunPod to simulate GPU-enabled edge deployment, Gemma Kavach is fully designed to run offline on devices like Jetson, Ollama, or any CUDA-compatible laptop. The model server is containerized and portable — no internet required</w:t>
+      </w:r>
+    </w:p>
+    <w:p>
+      <w:pPr>
+        <w:rPr>
+          <w:b/>
+          <w:bCs/>
+        </w:rPr>
+      </w:pPr>
+      <w:r>
+        <w:rPr>
+          <w:b/>
+          <w:bCs/>
+        </w:rPr>
+        <w:t>Mostly edge deployment is stimulated with runpod</w:t>
+      </w:r>
+    </w:p>
+    <w:p>
+      <w:pPr>
+        <w:rPr>
+          <w:b/>
+          <w:bCs/>
+        </w:rPr>
+      </w:pPr>
+      <w:r>
+        <w:rPr>
+          <w:b/>
+          <w:bCs/>
+        </w:rPr>
+        <w:t>The only thing preventing us from running it offline right now is hardware access — not software design.</w:t>
+      </w:r>
+    </w:p>
+    <w:p>
+      <w:r>
+        <w:t>At a base level this feature looks okay</w:t>
+      </w:r>
+    </w:p>
+    <w:p>
+      <w:r>
+        <w:t>Now we need sort to think to improve it</w:t>
+      </w:r>
+    </w:p>
+    <w:p>
+      <w:r>
+        <w:t>Can we break this into parts and be like ok two passes?</w:t>
+      </w:r>
+    </w:p>
+    <w:p>
+      <w:r>
+        <w:t xml:space="preserve">One crowd density </w:t>
+      </w:r>
+    </w:p>
+    <w:p>
+      <w:r>
+        <w:t>One Flow of people</w:t>
+      </w:r>
+      <w:r>
+        <w:br/>
+        <w:t>and if both yes we sort flag?</w:t>
+      </w:r>
+    </w:p>
+    <w:p/>
+    <w:p>
+      <w:pPr>
+        <w:rPr>
+          <w:rFonts w:asciiTheme="majorHAnsi" w:eastAsiaTheme="majorEastAsia" w:hAnsiTheme="majorHAnsi" w:cstheme="majorBidi"/>
+          <w:b/>
+          <w:bCs/>
+          <w:color w:val="2F5496" w:themeColor="accent1" w:themeShade="BF"/>
           <w:sz w:val="40"/>
           <w:szCs w:val="40"/>
         </w:rPr>
-        <w:t>Gemma Kavach Vision</w:t>
-      </w:r>
-      <w:r>
-        <w:rPr>
-          <w:b/>
-          <w:bCs/>
+      </w:pPr>
+      <w:r>
+        <w:rPr>
+          <w:rFonts w:asciiTheme="majorHAnsi" w:eastAsiaTheme="majorEastAsia" w:hAnsiTheme="majorHAnsi" w:cstheme="majorBidi"/>
+          <w:b/>
+          <w:bCs/>
+          <w:color w:val="2F5496" w:themeColor="accent1" w:themeShade="BF"/>
           <w:sz w:val="40"/>
           <w:szCs w:val="40"/>
         </w:rPr>
-        <w:t xml:space="preserve"> key thoughts</w:t>
-      </w:r>
-    </w:p>
-    <w:p>
-      <w:r>
-        <w:t>Ideally would have loved the system to run completely offline but do not have compute, so in report we need to mention this</w:t>
-      </w:r>
-    </w:p>
-    <w:p>
-      <w:pPr>
-        <w:rPr>
-          <w:b/>
-          <w:bCs/>
-        </w:rPr>
-      </w:pPr>
-      <w:r>
-        <w:br/>
-      </w:r>
-      <w:r>
-        <w:rPr>
-          <w:b/>
-          <w:bCs/>
-        </w:rPr>
-        <w:t>While the demo runs on RunPod to simulate GPU-enabled edge deployment, Gemma Kavach is fully designed to run offline on devices like Jetson, Ollama, or any CUDA-compatible laptop. The model server is containerized and portable — no internet required</w:t>
-      </w:r>
-    </w:p>
-    <w:p>
-      <w:pPr>
-        <w:rPr>
-          <w:b/>
-          <w:bCs/>
-        </w:rPr>
-      </w:pPr>
-      <w:r>
-        <w:rPr>
-          <w:b/>
-          <w:bCs/>
-        </w:rPr>
-        <w:t>Mostly edge deployment is stimulated with runpod</w:t>
-      </w:r>
-    </w:p>
-    <w:p>
-      <w:pPr>
-        <w:rPr>
-          <w:b/>
-          <w:bCs/>
-        </w:rPr>
-      </w:pPr>
-      <w:r>
-        <w:rPr>
-          <w:b/>
-          <w:bCs/>
-        </w:rPr>
-        <w:t>The only thing preventing us from running it offline right now is hardware access — not software design.</w:t>
-      </w:r>
-    </w:p>
-    <w:p>
-      <w:r>
-        <w:t>At a base level this feature looks okay</w:t>
-      </w:r>
-    </w:p>
-    <w:p>
-      <w:r>
-        <w:t>Now we need sort to think to improve it</w:t>
-      </w:r>
-    </w:p>
-    <w:p>
-      <w:r>
-        <w:t>Can we break this into parts and be like ok two passes?</w:t>
-      </w:r>
-    </w:p>
-    <w:p>
-      <w:r>
-        <w:t xml:space="preserve">One crowd density </w:t>
-      </w:r>
-    </w:p>
-    <w:p>
-      <w:r>
-        <w:t>One Flow of people</w:t>
-      </w:r>
-      <w:r>
-        <w:br/>
-        <w:t xml:space="preserve">and if both </w:t>
-      </w:r>
-      <w:proofErr w:type="gramStart"/>
-      <w:r>
-        <w:t>yes</w:t>
-      </w:r>
-      <w:proofErr w:type="gramEnd"/>
-      <w:r>
-        <w:t xml:space="preserve"> we sort flag?</w:t>
-      </w:r>
+        <w:t>Day 4</w:t>
+      </w:r>
+      <w:r>
+        <w:rPr>
+          <w:rFonts w:asciiTheme="majorHAnsi" w:eastAsiaTheme="majorEastAsia" w:hAnsiTheme="majorHAnsi" w:cstheme="majorBidi"/>
+          <w:b/>
+          <w:bCs/>
+          <w:color w:val="2F5496" w:themeColor="accent1" w:themeShade="BF"/>
+          <w:sz w:val="40"/>
+          <w:szCs w:val="40"/>
+        </w:rPr>
+        <w:t xml:space="preserve"> : Can Gemma Kavach be improved for a accuracy standpoint?</w:t>
+      </w:r>
+    </w:p>
+    <w:p>
+      <w:pPr>
+        <w:rPr>
+          <w:rFonts w:asciiTheme="majorHAnsi" w:eastAsiaTheme="majorEastAsia" w:hAnsiTheme="majorHAnsi" w:cstheme="majorBidi"/>
+          <w:b/>
+          <w:bCs/>
+          <w:color w:val="2F5496" w:themeColor="accent1" w:themeShade="BF"/>
+          <w:sz w:val="40"/>
+          <w:szCs w:val="40"/>
+        </w:rPr>
+      </w:pPr>
     </w:p>
     <w:p/>
     <w:p/>
@@ -1928,6 +1874,7 @@
   <w:style w:type="character" w:default="1" w:styleId="DefaultParagraphFont">
     <w:name w:val="Default Paragraph Font"/>
     <w:uiPriority w:val="1"/>
+    <w:semiHidden/>
     <w:unhideWhenUsed/>
   </w:style>
   <w:style w:type="table" w:default="1" w:styleId="TableNormal">

</xml_diff>

<commit_message>
started exploring audio as a modality
</commit_message>
<xml_diff>
--- a/Daily Progress.docx
+++ b/Daily Progress.docx
@@ -1196,7 +1196,7 @@
     <w:p/>
     <w:p>
       <w:pPr>
-        <w:pStyle w:val="Heading1"/>
+        <w:pStyle w:val="Heading2"/>
         <w:rPr>
           <w:b/>
           <w:bCs/>
@@ -1223,28 +1223,7 @@
           <w:b/>
           <w:bCs/>
         </w:rPr>
-        <w:t xml:space="preserve"> more can be done in </w:t>
-      </w:r>
-      <w:r>
-        <w:rPr>
-          <w:b/>
-          <w:bCs/>
-        </w:rPr>
-        <w:t>Gemma</w:t>
-      </w:r>
-      <w:r>
-        <w:rPr>
-          <w:b/>
-          <w:bCs/>
-        </w:rPr>
-        <w:t xml:space="preserve"> Vision</w:t>
-      </w:r>
-      <w:r>
-        <w:rPr>
-          <w:b/>
-          <w:bCs/>
-        </w:rPr>
-        <w:t xml:space="preserve"> Kavach</w:t>
+        <w:t xml:space="preserve"> more can be done in Gemma Vision Kavach</w:t>
       </w:r>
     </w:p>
     <w:p>
@@ -1450,6 +1429,9 @@
     </w:p>
     <w:p>
       <w:r>
+        <w:rPr>
+          <w:noProof/>
+        </w:rPr>
         <w:drawing>
           <wp:inline distT="0" distB="0" distL="0" distR="0" wp14:anchorId="09CF780D" wp14:editId="04058BC8">
             <wp:extent cx="5731510" cy="2846070"/>
@@ -1507,6 +1489,9 @@
     </w:p>
     <w:p>
       <w:r>
+        <w:rPr>
+          <w:noProof/>
+        </w:rPr>
         <w:lastRenderedPageBreak/>
         <w:drawing>
           <wp:inline distT="0" distB="0" distL="0" distR="0" wp14:anchorId="773D4DC8" wp14:editId="24985BC6">
@@ -2100,6 +2085,12 @@
     </w:p>
     <w:p/>
     <w:p>
+      <w:pPr>
+        <w:rPr>
+          <w:b/>
+          <w:bCs/>
+        </w:rPr>
+      </w:pPr>
       <w:r>
         <w:t xml:space="preserve">Some times for me I should first be sure at function level in a jupyter notebook than go for </w:t>
       </w:r>
@@ -2152,6 +2143,181 @@
         <w:t xml:space="preserve"> energy and bigest thing (TIME)</w:t>
       </w:r>
     </w:p>
+    <w:p>
+      <w:pPr>
+        <w:pStyle w:val="Heading2"/>
+        <w:rPr>
+          <w:b/>
+          <w:bCs/>
+        </w:rPr>
+      </w:pPr>
+      <w:r>
+        <w:rPr>
+          <w:b/>
+          <w:bCs/>
+        </w:rPr>
+        <w:t xml:space="preserve">Day </w:t>
+      </w:r>
+      <w:proofErr w:type="gramStart"/>
+      <w:r>
+        <w:rPr>
+          <w:b/>
+          <w:bCs/>
+        </w:rPr>
+        <w:t>6 :</w:t>
+      </w:r>
+      <w:proofErr w:type="gramEnd"/>
+      <w:r>
+        <w:rPr>
+          <w:b/>
+          <w:bCs/>
+        </w:rPr>
+        <w:t xml:space="preserve"> Ground work on Gemma Vision Commander</w:t>
+      </w:r>
+    </w:p>
+    <w:p>
+      <w:r>
+        <w:t>Comments –</w:t>
+      </w:r>
+    </w:p>
+    <w:p>
+      <w:r>
+        <w:lastRenderedPageBreak/>
+        <w:t xml:space="preserve">1.The native voice capibilty of the system is not good </w:t>
+      </w:r>
+    </w:p>
+    <w:p>
+      <w:r>
+        <w:t>model, tokenizer = FastModel.from_</w:t>
+      </w:r>
+      <w:proofErr w:type="gramStart"/>
+      <w:r>
+        <w:t>pretrained(</w:t>
+      </w:r>
+      <w:proofErr w:type="gramEnd"/>
+    </w:p>
+    <w:p>
+      <w:r>
+        <w:t xml:space="preserve">        model_name="unsloth/gemma-3n-E4B-it",</w:t>
+      </w:r>
+    </w:p>
+    <w:p>
+      <w:r>
+        <w:t xml:space="preserve">        dtype=</w:t>
+      </w:r>
+      <w:proofErr w:type="gramStart"/>
+      <w:r>
+        <w:t>None,  #</w:t>
+      </w:r>
+      <w:proofErr w:type="gramEnd"/>
+      <w:r>
+        <w:t xml:space="preserve"> Auto detection (tutorial setting)</w:t>
+      </w:r>
+    </w:p>
+    <w:p>
+      <w:r>
+        <w:t xml:space="preserve">        max_seq_length=1024,</w:t>
+      </w:r>
+    </w:p>
+    <w:p>
+      <w:r>
+        <w:t xml:space="preserve">        load_in_4bit=</w:t>
+      </w:r>
+      <w:proofErr w:type="gramStart"/>
+      <w:r>
+        <w:t>True,  #</w:t>
+      </w:r>
+      <w:proofErr w:type="gramEnd"/>
+      <w:r>
+        <w:t xml:space="preserve"> Tutorial setting (works with multimodal)</w:t>
+      </w:r>
+    </w:p>
+    <w:p>
+      <w:r>
+        <w:t xml:space="preserve">        full_finetuning=False,</w:t>
+      </w:r>
+    </w:p>
+    <w:p>
+      <w:r>
+        <w:t xml:space="preserve">        trust_remote_code=True,</w:t>
+      </w:r>
+    </w:p>
+    <w:p>
+      <w:r>
+        <w:t xml:space="preserve">    )</w:t>
+      </w:r>
+    </w:p>
+    <w:p>
+      <w:r>
+        <w:t xml:space="preserve">It can’t understand my Hindi nor English in a place where there is so much voice is likely to be distored we would need a strong model </w:t>
+      </w:r>
+    </w:p>
+    <w:p>
+      <w:r>
+        <w:t>?</w:t>
+      </w:r>
+    </w:p>
+    <w:p>
+      <w:r>
+        <w:t xml:space="preserve">Let’s try to make this parameter </w:t>
+      </w:r>
+      <w:r>
+        <w:t>load_in_4bit=True</w:t>
+      </w:r>
+      <w:r>
+        <w:t xml:space="preserve"> as False and see how our server breaks or makes</w:t>
+      </w:r>
+    </w:p>
+    <w:p>
+      <w:r>
+        <w:t>If we increase the precision –</w:t>
+      </w:r>
+    </w:p>
+    <w:p>
+      <w:r>
+        <w:t>1.Will the code work as intended?</w:t>
+      </w:r>
+    </w:p>
+    <w:p>
+      <w:r>
+        <w:t>2.Will we see any improvement in accuracy?</w:t>
+      </w:r>
+    </w:p>
+    <w:p>
+      <w:r>
+        <w:t>Results –</w:t>
+      </w:r>
+    </w:p>
+    <w:p>
+      <w:r>
+        <w:t>1.Works</w:t>
+      </w:r>
+    </w:p>
+    <w:p>
+      <w:r>
+        <w:t xml:space="preserve">2.Doesn’t work something seems </w:t>
+      </w:r>
+      <w:proofErr w:type="gramStart"/>
+      <w:r>
+        <w:t>off ,</w:t>
+      </w:r>
+      <w:proofErr w:type="gramEnd"/>
+      <w:r>
+        <w:t xml:space="preserve"> I guess the model ability to nativly understand audio is poor (for Indian acent and the way we speak)</w:t>
+      </w:r>
+    </w:p>
+    <w:p/>
+    <w:p>
+      <w:proofErr w:type="gramStart"/>
+      <w:r>
+        <w:t>So</w:t>
+      </w:r>
+      <w:proofErr w:type="gramEnd"/>
+      <w:r>
+        <w:t xml:space="preserve"> the model doesn’t work great for speech reconginition</w:t>
+      </w:r>
+    </w:p>
+    <w:p/>
     <w:sectPr>
       <w:pgSz w:w="11906" w:h="16838"/>
       <w:pgMar w:top="1440" w:right="1440" w:bottom="1440" w:left="1440" w:header="708" w:footer="708" w:gutter="0"/>
@@ -3801,6 +3967,7 @@
   <w:style w:type="character" w:default="1" w:styleId="DefaultParagraphFont">
     <w:name w:val="Default Paragraph Font"/>
     <w:uiPriority w:val="1"/>
+    <w:semiHidden/>
     <w:unhideWhenUsed/>
   </w:style>
   <w:style w:type="table" w:default="1" w:styleId="TableNormal">

</xml_diff>

<commit_message>
V1 Voice mode shipped
</commit_message>
<xml_diff>
--- a/Daily Progress.docx
+++ b/Daily Progress.docx
@@ -3120,6 +3120,87 @@
     <w:p>
       <w:r>
         <w:t>So google text to speech api is doing a good job</w:t>
+      </w:r>
+    </w:p>
+    <w:p/>
+    <w:p>
+      <w:r>
+        <w:t>New flow</w:t>
+      </w:r>
+    </w:p>
+    <w:p>
+      <w:pPr>
+        <w:rPr>
+          <w:b/>
+          <w:bCs/>
+        </w:rPr>
+      </w:pPr>
+      <w:r>
+        <w:rPr>
+          <w:b/>
+          <w:bCs/>
+        </w:rPr>
+        <w:t>Query-&gt;Transcribe-&gt;extract zone -&gt;Make a database query (info about the zone)-&gt;results pass to an llm-&gt;message-&gt;text to speech api and get results</w:t>
+      </w:r>
+    </w:p>
+    <w:p>
+      <w:pPr>
+        <w:rPr>
+          <w:b/>
+          <w:bCs/>
+        </w:rPr>
+      </w:pPr>
+      <w:r>
+        <w:rPr>
+          <w:b/>
+          <w:bCs/>
+        </w:rPr>
+        <w:t xml:space="preserve">Issues in deployment </w:t>
+      </w:r>
+    </w:p>
+    <w:p>
+      <w:pPr>
+        <w:rPr>
+          <w:b/>
+          <w:bCs/>
+        </w:rPr>
+      </w:pPr>
+      <w:r>
+        <w:rPr>
+          <w:b/>
+          <w:bCs/>
+          <w:highlight w:val="yellow"/>
+        </w:rPr>
+        <w:t>1.Voice mode is not working on phones</w:t>
+      </w:r>
+    </w:p>
+    <w:p>
+      <w:r>
+        <w:lastRenderedPageBreak/>
+        <w:t>Also despiting delecting the folder from terminal run pod still doesn’t update my folder so I have to create a new one this is super tough.</w:t>
+      </w:r>
+    </w:p>
+    <w:p>
+      <w:r>
+        <w:t>1.We need a little different type of design for iphone in general due to permission issue , but yes in laptop at least the flow works well.</w:t>
+      </w:r>
+    </w:p>
+    <w:p>
+      <w:r>
+        <w:t>Also audio to text is coming out as average not bad at all</w:t>
+      </w:r>
+      <w:r>
+        <w:t>.</w:t>
+      </w:r>
+    </w:p>
+    <w:p>
+      <w:r>
+        <w:t>SO working now issue fixed-</w:t>
+      </w:r>
+    </w:p>
+    <w:p>
+      <w:r>
+        <w:t>1.Frontend voice handeling for IOS</w:t>
       </w:r>
     </w:p>
     <w:sectPr>

</xml_diff>

<commit_message>
fine tune code ready
</commit_message>
<xml_diff>
--- a/Daily Progress.docx
+++ b/Daily Progress.docx
@@ -315,7 +315,21 @@
         <w:rPr>
           <w:highlight w:val="yellow"/>
         </w:rPr>
-        <w:t xml:space="preserve">Failing to disable torch.compile, or setting the wrong attn_implementation, can </w:t>
+        <w:t xml:space="preserve">Failing to disable </w:t>
+      </w:r>
+      <w:proofErr w:type="gramStart"/>
+      <w:r>
+        <w:rPr>
+          <w:highlight w:val="yellow"/>
+        </w:rPr>
+        <w:t>torch.compile</w:t>
+      </w:r>
+      <w:proofErr w:type="gramEnd"/>
+      <w:r>
+        <w:rPr>
+          <w:highlight w:val="yellow"/>
+        </w:rPr>
+        <w:t xml:space="preserve">, or setting the wrong attn_implementation, can </w:t>
       </w:r>
       <w:r>
         <w:rPr>
@@ -346,7 +360,21 @@
         <w:rPr>
           <w:highlight w:val="yellow"/>
         </w:rPr>
-        <w:t>Using torch_dtype=torch.bfloat16, disable_compile=True, and attn_implementation="eager" gives you a huge speed boost for inference.</w:t>
+        <w:t>Using torch_dtype=</w:t>
+      </w:r>
+      <w:proofErr w:type="gramStart"/>
+      <w:r>
+        <w:rPr>
+          <w:highlight w:val="yellow"/>
+        </w:rPr>
+        <w:t>torch.bfloat</w:t>
+      </w:r>
+      <w:proofErr w:type="gramEnd"/>
+      <w:r>
+        <w:rPr>
+          <w:highlight w:val="yellow"/>
+        </w:rPr>
+        <w:t>16, disable_compile=True, and attn_implementation="eager" gives you a huge speed boost for inference.</w:t>
       </w:r>
     </w:p>
     <w:p>
@@ -550,8 +578,13 @@
       </w:r>
     </w:p>
     <w:p>
-      <w:r>
-        <w:t xml:space="preserve">So we are fine for demo of feature 1 i.e </w:t>
+      <w:proofErr w:type="gramStart"/>
+      <w:r>
+        <w:t>So</w:t>
+      </w:r>
+      <w:proofErr w:type="gramEnd"/>
+      <w:r>
+        <w:t xml:space="preserve"> we are fine for demo of feature 1 i.e </w:t>
       </w:r>
       <w:r>
         <w:t>Gemma Kavach Vision</w:t>
@@ -592,8 +625,21 @@
       </w:r>
     </w:p>
     <w:p>
-      <w:r>
-        <w:t xml:space="preserve">Also we need a object storage location for now using </w:t>
+      <w:proofErr w:type="gramStart"/>
+      <w:r>
+        <w:t>Also</w:t>
+      </w:r>
+      <w:proofErr w:type="gramEnd"/>
+      <w:r>
+        <w:t xml:space="preserve"> we need </w:t>
+      </w:r>
+      <w:proofErr w:type="gramStart"/>
+      <w:r>
+        <w:t>a</w:t>
+      </w:r>
+      <w:proofErr w:type="gramEnd"/>
+      <w:r>
+        <w:t xml:space="preserve"> object storage location for now using </w:t>
       </w:r>
       <w:r>
         <w:t>gemma3n-raw</w:t>
@@ -614,7 +660,23 @@
           <w:b/>
           <w:bCs/>
         </w:rPr>
-        <w:t>1.@router.post("/session/create", response_model=SessionResponse)</w:t>
+        <w:t>1.@</w:t>
+      </w:r>
+      <w:proofErr w:type="gramStart"/>
+      <w:r>
+        <w:rPr>
+          <w:b/>
+          <w:bCs/>
+        </w:rPr>
+        <w:t>router.post(</w:t>
+      </w:r>
+      <w:proofErr w:type="gramEnd"/>
+      <w:r>
+        <w:rPr>
+          <w:b/>
+          <w:bCs/>
+        </w:rPr>
+        <w:t>"/session/create", response_model=SessionResponse)</w:t>
       </w:r>
     </w:p>
     <w:p>
@@ -933,7 +995,15 @@
       </w:r>
       <w:r>
         <w:br/>
-        <w:t>and if both yes we sort flag?</w:t>
+        <w:t xml:space="preserve">and if both </w:t>
+      </w:r>
+      <w:proofErr w:type="gramStart"/>
+      <w:r>
+        <w:t>yes</w:t>
+      </w:r>
+      <w:proofErr w:type="gramEnd"/>
+      <w:r>
+        <w:t xml:space="preserve"> we sort flag?</w:t>
       </w:r>
     </w:p>
     <w:p/>
@@ -957,8 +1027,9 @@
           <w:sz w:val="40"/>
           <w:szCs w:val="40"/>
         </w:rPr>
-        <w:t>Day 4</w:t>
-      </w:r>
+        <w:t xml:space="preserve">Day </w:t>
+      </w:r>
+      <w:proofErr w:type="gramStart"/>
       <w:r>
         <w:rPr>
           <w:rFonts w:asciiTheme="majorHAnsi" w:eastAsiaTheme="majorEastAsia" w:hAnsiTheme="majorHAnsi" w:cstheme="majorBidi"/>
@@ -968,11 +1039,9 @@
           <w:sz w:val="40"/>
           <w:szCs w:val="40"/>
         </w:rPr>
-        <w:t xml:space="preserve"> : Can Gemma Kavach be improved for a accuracy standpoint?</w:t>
-      </w:r>
-    </w:p>
-    <w:p>
-      <w:pPr>
+        <w:t>4</w:t>
+      </w:r>
+      <w:r>
         <w:rPr>
           <w:rFonts w:asciiTheme="majorHAnsi" w:eastAsiaTheme="majorEastAsia" w:hAnsiTheme="majorHAnsi" w:cstheme="majorBidi"/>
           <w:b/>
@@ -981,6 +1050,55 @@
           <w:sz w:val="40"/>
           <w:szCs w:val="40"/>
         </w:rPr>
+        <w:t xml:space="preserve"> :</w:t>
+      </w:r>
+      <w:proofErr w:type="gramEnd"/>
+      <w:r>
+        <w:rPr>
+          <w:rFonts w:asciiTheme="majorHAnsi" w:eastAsiaTheme="majorEastAsia" w:hAnsiTheme="majorHAnsi" w:cstheme="majorBidi"/>
+          <w:b/>
+          <w:bCs/>
+          <w:color w:val="2F5496" w:themeColor="accent1" w:themeShade="BF"/>
+          <w:sz w:val="40"/>
+          <w:szCs w:val="40"/>
+        </w:rPr>
+        <w:t xml:space="preserve"> Can Gemma Kavach be improved for </w:t>
+      </w:r>
+      <w:proofErr w:type="gramStart"/>
+      <w:r>
+        <w:rPr>
+          <w:rFonts w:asciiTheme="majorHAnsi" w:eastAsiaTheme="majorEastAsia" w:hAnsiTheme="majorHAnsi" w:cstheme="majorBidi"/>
+          <w:b/>
+          <w:bCs/>
+          <w:color w:val="2F5496" w:themeColor="accent1" w:themeShade="BF"/>
+          <w:sz w:val="40"/>
+          <w:szCs w:val="40"/>
+        </w:rPr>
+        <w:t>a</w:t>
+      </w:r>
+      <w:proofErr w:type="gramEnd"/>
+      <w:r>
+        <w:rPr>
+          <w:rFonts w:asciiTheme="majorHAnsi" w:eastAsiaTheme="majorEastAsia" w:hAnsiTheme="majorHAnsi" w:cstheme="majorBidi"/>
+          <w:b/>
+          <w:bCs/>
+          <w:color w:val="2F5496" w:themeColor="accent1" w:themeShade="BF"/>
+          <w:sz w:val="40"/>
+          <w:szCs w:val="40"/>
+        </w:rPr>
+        <w:t xml:space="preserve"> accuracy standpoint?</w:t>
+      </w:r>
+    </w:p>
+    <w:p>
+      <w:pPr>
+        <w:rPr>
+          <w:rFonts w:asciiTheme="majorHAnsi" w:eastAsiaTheme="majorEastAsia" w:hAnsiTheme="majorHAnsi" w:cstheme="majorBidi"/>
+          <w:b/>
+          <w:bCs/>
+          <w:color w:val="2F5496" w:themeColor="accent1" w:themeShade="BF"/>
+          <w:sz w:val="40"/>
+          <w:szCs w:val="40"/>
+        </w:rPr>
       </w:pPr>
     </w:p>
     <w:p>
@@ -996,8 +1114,13 @@
       <w:r>
         <w:t xml:space="preserve">From </w:t>
       </w:r>
-      <w:r>
-        <w:t xml:space="preserve">a accuracy standpoint and better explainabilty standpoint I will be using </w:t>
+      <w:proofErr w:type="gramStart"/>
+      <w:r>
+        <w:t>a</w:t>
+      </w:r>
+      <w:proofErr w:type="gramEnd"/>
+      <w:r>
+        <w:t xml:space="preserve"> accuracy standpoint and better explainabilty standpoint I will be using </w:t>
       </w:r>
       <w:r>
         <w:rPr>
@@ -1018,20 +1141,46 @@
           <w:b/>
           <w:bCs/>
         </w:rPr>
-        <w:t>Crowd Motion</w:t>
-      </w:r>
-      <w:r>
-        <w:rPr>
-          <w:b/>
-          <w:bCs/>
-        </w:rPr>
-        <w:t>, this will us improve a lot with results accuracy.</w:t>
-      </w:r>
-    </w:p>
-    <w:p>
-      <w:r>
-        <w:t>So a major portion of time went is debug why css /js changes weren’t reflected in the app so not sure but yes with runpod it an issue I guess something to do the way proxy server handles static files we can skip we need to wrap our system in one command or move to docker since this would be really helpful .</w:t>
-      </w:r>
+        <w:t xml:space="preserve">Crowd </w:t>
+      </w:r>
+      <w:proofErr w:type="gramStart"/>
+      <w:r>
+        <w:rPr>
+          <w:b/>
+          <w:bCs/>
+        </w:rPr>
+        <w:t>Motion</w:t>
+      </w:r>
+      <w:r>
+        <w:rPr>
+          <w:b/>
+          <w:bCs/>
+        </w:rPr>
+        <w:t>,</w:t>
+      </w:r>
+      <w:proofErr w:type="gramEnd"/>
+      <w:r>
+        <w:rPr>
+          <w:b/>
+          <w:bCs/>
+        </w:rPr>
+        <w:t xml:space="preserve"> this will us improve a lot with results accuracy.</w:t>
+      </w:r>
+    </w:p>
+    <w:p>
+      <w:proofErr w:type="gramStart"/>
+      <w:r>
+        <w:t>So</w:t>
+      </w:r>
+      <w:proofErr w:type="gramEnd"/>
+      <w:r>
+        <w:t xml:space="preserve"> a major portion of time went is debug why css /js changes weren’t reflected in the app so not sure but yes with runpod it an issue I guess something to do the way proxy server handles static files we can skip we need to wrap our system in one command or move to docker since this would be really </w:t>
+      </w:r>
+      <w:proofErr w:type="gramStart"/>
+      <w:r>
+        <w:t>helpful .</w:t>
+      </w:r>
+      <w:proofErr w:type="gramEnd"/>
     </w:p>
     <w:p>
       <w:r>
@@ -1058,7 +1207,23 @@
           <w:b/>
           <w:bCs/>
         </w:rPr>
-        <w:t>Day 5 :What more can be done in Gemma Vision Kavach</w:t>
+        <w:t xml:space="preserve">Day </w:t>
+      </w:r>
+      <w:proofErr w:type="gramStart"/>
+      <w:r>
+        <w:rPr>
+          <w:b/>
+          <w:bCs/>
+        </w:rPr>
+        <w:t>5 :What</w:t>
+      </w:r>
+      <w:proofErr w:type="gramEnd"/>
+      <w:r>
+        <w:rPr>
+          <w:b/>
+          <w:bCs/>
+        </w:rPr>
+        <w:t xml:space="preserve"> more can be done in Gemma Vision Kavach</w:t>
       </w:r>
     </w:p>
     <w:p>
@@ -1395,7 +1560,15 @@
         <w:t xml:space="preserve">65504. </w:t>
       </w:r>
       <w:r>
-        <w:t>Bfloat16 is fine, since it's maximum range is 10^38.</w:t>
+        <w:t xml:space="preserve">Bfloat16 is fine, since </w:t>
+      </w:r>
+      <w:proofErr w:type="gramStart"/>
+      <w:r>
+        <w:t>it's</w:t>
+      </w:r>
+      <w:proofErr w:type="gramEnd"/>
+      <w:r>
+        <w:t xml:space="preserve"> maximum range is 10^38.</w:t>
       </w:r>
     </w:p>
     <w:p>
@@ -1405,8 +1578,13 @@
     </w:p>
     <w:p/>
     <w:p>
-      <w:r>
-        <w:t>So it’s best we migrate our server to unsloth only reasons-</w:t>
+      <w:proofErr w:type="gramStart"/>
+      <w:r>
+        <w:t>So</w:t>
+      </w:r>
+      <w:proofErr w:type="gramEnd"/>
+      <w:r>
+        <w:t xml:space="preserve"> it’s best we migrate our server to unsloth only reasons-</w:t>
       </w:r>
     </w:p>
     <w:p>
@@ -1817,8 +1995,13 @@
       </w:r>
     </w:p>
     <w:p>
-      <w:r>
-        <w:t>2.4 bit model not working well</w:t>
+      <w:proofErr w:type="gramStart"/>
+      <w:r>
+        <w:t>2.4 bit</w:t>
+      </w:r>
+      <w:proofErr w:type="gramEnd"/>
+      <w:r>
+        <w:t xml:space="preserve"> model not working well</w:t>
       </w:r>
     </w:p>
     <w:p>
@@ -1892,8 +2075,13 @@
         <w:t>This turned to big task</w:t>
       </w:r>
       <w:r>
-        <w:t xml:space="preserve"> than thought of .</w:t>
-      </w:r>
+        <w:t xml:space="preserve"> than thought </w:t>
+      </w:r>
+      <w:proofErr w:type="gramStart"/>
+      <w:r>
+        <w:t>of .</w:t>
+      </w:r>
+      <w:proofErr w:type="gramEnd"/>
     </w:p>
     <w:p/>
     <w:p>
@@ -1904,7 +2092,15 @@
         </w:rPr>
       </w:pPr>
       <w:r>
-        <w:t>Some times for me I should first be sure at function level in a jupyter notebook than go for a api server (ai models can do it)</w:t>
+        <w:t xml:space="preserve">Some times for me I should first be sure at function level in a jupyter notebook than go for </w:t>
+      </w:r>
+      <w:proofErr w:type="gramStart"/>
+      <w:r>
+        <w:t>a</w:t>
+      </w:r>
+      <w:proofErr w:type="gramEnd"/>
+      <w:r>
+        <w:t xml:space="preserve"> api server (ai models can do it)</w:t>
       </w:r>
       <w:r>
         <w:rPr>
@@ -1912,7 +2108,39 @@
           <w:bCs/>
         </w:rPr>
         <w:br/>
-        <w:t>But I should test things in components so any component is breaking I can be sure of rather not burn so much tokens , money , energy and bigest thing (TIME)</w:t>
+        <w:t xml:space="preserve">But I should test things in components so any component is breaking I can be sure of rather not burn so much </w:t>
+      </w:r>
+      <w:proofErr w:type="gramStart"/>
+      <w:r>
+        <w:rPr>
+          <w:b/>
+          <w:bCs/>
+        </w:rPr>
+        <w:t>tokens ,</w:t>
+      </w:r>
+      <w:proofErr w:type="gramEnd"/>
+      <w:r>
+        <w:rPr>
+          <w:b/>
+          <w:bCs/>
+        </w:rPr>
+        <w:t xml:space="preserve"> </w:t>
+      </w:r>
+      <w:proofErr w:type="gramStart"/>
+      <w:r>
+        <w:rPr>
+          <w:b/>
+          <w:bCs/>
+        </w:rPr>
+        <w:t>money ,</w:t>
+      </w:r>
+      <w:proofErr w:type="gramEnd"/>
+      <w:r>
+        <w:rPr>
+          <w:b/>
+          <w:bCs/>
+        </w:rPr>
+        <w:t xml:space="preserve"> energy and bigest thing (TIME)</w:t>
       </w:r>
     </w:p>
     <w:p>
@@ -1928,7 +2156,23 @@
           <w:b/>
           <w:bCs/>
         </w:rPr>
-        <w:t>Day 6 : Ground work on Gemma Vision Commander</w:t>
+        <w:t xml:space="preserve">Day </w:t>
+      </w:r>
+      <w:proofErr w:type="gramStart"/>
+      <w:r>
+        <w:rPr>
+          <w:b/>
+          <w:bCs/>
+        </w:rPr>
+        <w:t>6 :</w:t>
+      </w:r>
+      <w:proofErr w:type="gramEnd"/>
+      <w:r>
+        <w:rPr>
+          <w:b/>
+          <w:bCs/>
+        </w:rPr>
+        <w:t xml:space="preserve"> Ground work on Gemma Vision Commander</w:t>
       </w:r>
     </w:p>
     <w:p>
@@ -1944,8 +2188,13 @@
     </w:p>
     <w:p>
       <w:r>
-        <w:t>model, tokenizer = FastModel.from_pretrained(</w:t>
-      </w:r>
+        <w:t>model, tokenizer = FastModel.from_</w:t>
+      </w:r>
+      <w:proofErr w:type="gramStart"/>
+      <w:r>
+        <w:t>pretrained(</w:t>
+      </w:r>
+      <w:proofErr w:type="gramEnd"/>
     </w:p>
     <w:p>
       <w:r>
@@ -1954,7 +2203,15 @@
     </w:p>
     <w:p>
       <w:r>
-        <w:t xml:space="preserve">        dtype=None,  # Auto detection (tutorial setting)</w:t>
+        <w:t xml:space="preserve">        dtype=</w:t>
+      </w:r>
+      <w:proofErr w:type="gramStart"/>
+      <w:r>
+        <w:t>None,  #</w:t>
+      </w:r>
+      <w:proofErr w:type="gramEnd"/>
+      <w:r>
+        <w:t xml:space="preserve"> Auto detection (tutorial setting)</w:t>
       </w:r>
     </w:p>
     <w:p>
@@ -1964,7 +2221,15 @@
     </w:p>
     <w:p>
       <w:r>
-        <w:t xml:space="preserve">        load_in_4bit=True,  # Tutorial setting (works with multimodal)</w:t>
+        <w:t xml:space="preserve">        load_in_4bit=</w:t>
+      </w:r>
+      <w:proofErr w:type="gramStart"/>
+      <w:r>
+        <w:t>True,  #</w:t>
+      </w:r>
+      <w:proofErr w:type="gramEnd"/>
+      <w:r>
+        <w:t xml:space="preserve"> Tutorial setting (works with multimodal)</w:t>
       </w:r>
     </w:p>
     <w:p>
@@ -2024,13 +2289,26 @@
     </w:p>
     <w:p>
       <w:r>
-        <w:t>2.Doesn’t work something seems off , I guess the model ability to nativly understand audio is poor (for Indian acent and the way we speak)</w:t>
+        <w:t xml:space="preserve">2.Doesn’t work something seems </w:t>
+      </w:r>
+      <w:proofErr w:type="gramStart"/>
+      <w:r>
+        <w:t>off ,</w:t>
+      </w:r>
+      <w:proofErr w:type="gramEnd"/>
+      <w:r>
+        <w:t xml:space="preserve"> I guess the model ability to nativly understand audio is poor (for Indian acent and the way we speak)</w:t>
       </w:r>
     </w:p>
     <w:p/>
     <w:p>
-      <w:r>
-        <w:t>So the model doesn’t work great for speech reconginition</w:t>
+      <w:proofErr w:type="gramStart"/>
+      <w:r>
+        <w:t>So</w:t>
+      </w:r>
+      <w:proofErr w:type="gramEnd"/>
+      <w:r>
+        <w:t xml:space="preserve"> the model doesn’t work great for speech reconginition</w:t>
       </w:r>
     </w:p>
     <w:p/>
@@ -2167,12 +2445,21 @@
           <w:bCs/>
         </w:rPr>
       </w:pPr>
-      <w:r>
-        <w:rPr>
-          <w:b/>
-          <w:bCs/>
-        </w:rPr>
-        <w:t>So we done the following transformations in audio input</w:t>
+      <w:proofErr w:type="gramStart"/>
+      <w:r>
+        <w:rPr>
+          <w:b/>
+          <w:bCs/>
+        </w:rPr>
+        <w:t>So</w:t>
+      </w:r>
+      <w:proofErr w:type="gramEnd"/>
+      <w:r>
+        <w:rPr>
+          <w:b/>
+          <w:bCs/>
+        </w:rPr>
+        <w:t xml:space="preserve"> we done the following transformations in audio input</w:t>
       </w:r>
     </w:p>
     <w:p>
@@ -2185,6 +2472,7 @@
           <w14:ligatures w14:val="none"/>
         </w:rPr>
       </w:pPr>
+      <w:proofErr w:type="gramStart"/>
       <w:r>
         <w:rPr>
           <w:rFonts w:ascii="Times New Roman" w:eastAsia="Times New Roman" w:hAnsi="Symbol" w:cs="Times New Roman"/>
@@ -2212,7 +2500,19 @@
           <w:lang w:eastAsia="en-IN"/>
           <w14:ligatures w14:val="none"/>
         </w:rPr>
-        <w:t>Resampled to exactly 16kHz</w:t>
+        <w:t>Resampled</w:t>
+      </w:r>
+      <w:proofErr w:type="gramEnd"/>
+      <w:r>
+        <w:rPr>
+          <w:rFonts w:ascii="Times New Roman" w:eastAsia="Times New Roman" w:hAnsi="Times New Roman" w:cs="Times New Roman"/>
+          <w:b/>
+          <w:bCs/>
+          <w:kern w:val="0"/>
+          <w:lang w:eastAsia="en-IN"/>
+          <w14:ligatures w14:val="none"/>
+        </w:rPr>
+        <w:t xml:space="preserve"> to exactly 16kHz</w:t>
       </w:r>
       <w:r>
         <w:rPr>
@@ -2234,6 +2534,7 @@
           <w14:ligatures w14:val="none"/>
         </w:rPr>
       </w:pPr>
+      <w:proofErr w:type="gramStart"/>
       <w:r>
         <w:rPr>
           <w:rFonts w:ascii="Times New Roman" w:eastAsia="Times New Roman" w:hAnsi="Symbol" w:cs="Times New Roman"/>
@@ -2261,7 +2562,19 @@
           <w:lang w:eastAsia="en-IN"/>
           <w14:ligatures w14:val="none"/>
         </w:rPr>
-        <w:t>Converted stereo → mono</w:t>
+        <w:t>Converted</w:t>
+      </w:r>
+      <w:proofErr w:type="gramEnd"/>
+      <w:r>
+        <w:rPr>
+          <w:rFonts w:ascii="Times New Roman" w:eastAsia="Times New Roman" w:hAnsi="Times New Roman" w:cs="Times New Roman"/>
+          <w:b/>
+          <w:bCs/>
+          <w:kern w:val="0"/>
+          <w:lang w:eastAsia="en-IN"/>
+          <w14:ligatures w14:val="none"/>
+        </w:rPr>
+        <w:t xml:space="preserve"> stereo → mono</w:t>
       </w:r>
       <w:r>
         <w:rPr>
@@ -2285,6 +2598,7 @@
           <w14:ligatures w14:val="none"/>
         </w:rPr>
       </w:pPr>
+      <w:proofErr w:type="gramStart"/>
       <w:r>
         <w:rPr>
           <w:rFonts w:ascii="Times New Roman" w:eastAsia="Times New Roman" w:hAnsi="Symbol" w:cs="Times New Roman"/>
@@ -2307,7 +2621,20 @@
           <w:lang w:eastAsia="en-IN"/>
           <w14:ligatures w14:val="none"/>
         </w:rPr>
-        <w:t xml:space="preserve">  Normalized volume - Prevented quiet audio issues</w:t>
+        <w:t xml:space="preserve">  Normalized</w:t>
+      </w:r>
+      <w:proofErr w:type="gramEnd"/>
+      <w:r>
+        <w:rPr>
+          <w:rFonts w:ascii="Times New Roman" w:eastAsia="Times New Roman" w:hAnsi="Times New Roman" w:cs="Times New Roman"/>
+          <w:b/>
+          <w:bCs/>
+          <w:kern w:val="0"/>
+          <w:highlight w:val="yellow"/>
+          <w:lang w:eastAsia="en-IN"/>
+          <w14:ligatures w14:val="none"/>
+        </w:rPr>
+        <w:t xml:space="preserve"> volume - Prevented quiet audio issues</w:t>
       </w:r>
       <w:r>
         <w:rPr>
@@ -2331,6 +2658,7 @@
           <w14:ligatures w14:val="none"/>
         </w:rPr>
       </w:pPr>
+      <w:proofErr w:type="gramStart"/>
       <w:r>
         <w:rPr>
           <w:rFonts w:ascii="Times New Roman" w:eastAsia="Times New Roman" w:hAnsi="Symbol" w:cs="Times New Roman"/>
@@ -2358,7 +2686,19 @@
           <w:lang w:eastAsia="en-IN"/>
           <w14:ligatures w14:val="none"/>
         </w:rPr>
-        <w:t>Removed DC offset</w:t>
+        <w:t>Removed</w:t>
+      </w:r>
+      <w:proofErr w:type="gramEnd"/>
+      <w:r>
+        <w:rPr>
+          <w:rFonts w:ascii="Times New Roman" w:eastAsia="Times New Roman" w:hAnsi="Times New Roman" w:cs="Times New Roman"/>
+          <w:b/>
+          <w:bCs/>
+          <w:kern w:val="0"/>
+          <w:lang w:eastAsia="en-IN"/>
+          <w14:ligatures w14:val="none"/>
+        </w:rPr>
+        <w:t xml:space="preserve"> DC offset</w:t>
       </w:r>
       <w:r>
         <w:rPr>
@@ -2379,6 +2719,7 @@
           <w14:ligatures w14:val="none"/>
         </w:rPr>
       </w:pPr>
+      <w:proofErr w:type="gramStart"/>
       <w:r>
         <w:rPr>
           <w:rFonts w:ascii="Times New Roman" w:eastAsia="Times New Roman" w:hAnsi="Symbol" w:cs="Times New Roman"/>
@@ -2406,7 +2747,19 @@
           <w:lang w:eastAsia="en-IN"/>
           <w14:ligatures w14:val="none"/>
         </w:rPr>
-        <w:t>Used Fourier resampling</w:t>
+        <w:t>Used</w:t>
+      </w:r>
+      <w:proofErr w:type="gramEnd"/>
+      <w:r>
+        <w:rPr>
+          <w:rFonts w:ascii="Times New Roman" w:eastAsia="Times New Roman" w:hAnsi="Times New Roman" w:cs="Times New Roman"/>
+          <w:b/>
+          <w:bCs/>
+          <w:kern w:val="0"/>
+          <w:lang w:eastAsia="en-IN"/>
+          <w14:ligatures w14:val="none"/>
+        </w:rPr>
+        <w:t xml:space="preserve"> Fourier resampling</w:t>
       </w:r>
       <w:r>
         <w:rPr>
@@ -2425,12 +2778,37 @@
           <w:bCs/>
         </w:rPr>
       </w:pPr>
-      <w:r>
-        <w:rPr>
-          <w:b/>
-          <w:bCs/>
-        </w:rPr>
-        <w:t>So after preprocessing audio as par offical docs we have a improvement on a scale of 10 records</w:t>
+      <w:proofErr w:type="gramStart"/>
+      <w:r>
+        <w:rPr>
+          <w:b/>
+          <w:bCs/>
+        </w:rPr>
+        <w:t>So</w:t>
+      </w:r>
+      <w:proofErr w:type="gramEnd"/>
+      <w:r>
+        <w:rPr>
+          <w:b/>
+          <w:bCs/>
+        </w:rPr>
+        <w:t xml:space="preserve"> after preprocessing audio as par offical docs we have </w:t>
+      </w:r>
+      <w:proofErr w:type="gramStart"/>
+      <w:r>
+        <w:rPr>
+          <w:b/>
+          <w:bCs/>
+        </w:rPr>
+        <w:t>a</w:t>
+      </w:r>
+      <w:proofErr w:type="gramEnd"/>
+      <w:r>
+        <w:rPr>
+          <w:b/>
+          <w:bCs/>
+        </w:rPr>
+        <w:t xml:space="preserve"> improvement on a scale of 10 records</w:t>
       </w:r>
     </w:p>
     <w:p>
@@ -2475,7 +2853,23 @@
           <w:b/>
           <w:bCs/>
         </w:rPr>
-        <w:t>Expirement 2:So improved the audio recording used a mike</w:t>
+        <w:t xml:space="preserve">Expirement </w:t>
+      </w:r>
+      <w:proofErr w:type="gramStart"/>
+      <w:r>
+        <w:rPr>
+          <w:b/>
+          <w:bCs/>
+        </w:rPr>
+        <w:t>2:So</w:t>
+      </w:r>
+      <w:proofErr w:type="gramEnd"/>
+      <w:r>
+        <w:rPr>
+          <w:b/>
+          <w:bCs/>
+        </w:rPr>
+        <w:t xml:space="preserve"> improved the audio recording used a mike</w:t>
       </w:r>
       <w:r>
         <w:rPr>
@@ -2770,35 +3164,69 @@
           <w:bCs/>
         </w:rPr>
       </w:pPr>
-      <w:r>
-        <w:rPr>
-          <w:b/>
-          <w:bCs/>
-        </w:rPr>
-        <w:t>So the results are extremely wired which means it the model is still not able to understand stuff,niether adaptive processing is helping too much</w:t>
-      </w:r>
-    </w:p>
-    <w:p>
-      <w:pPr>
-        <w:rPr>
-          <w:b/>
-          <w:bCs/>
-        </w:rPr>
-      </w:pPr>
-    </w:p>
-    <w:p>
-      <w:pPr>
-        <w:rPr>
-          <w:b/>
-          <w:bCs/>
-        </w:rPr>
-      </w:pPr>
-      <w:r>
-        <w:rPr>
-          <w:b/>
-          <w:bCs/>
-        </w:rPr>
-        <w:t>So two options:</w:t>
+      <w:proofErr w:type="gramStart"/>
+      <w:r>
+        <w:rPr>
+          <w:b/>
+          <w:bCs/>
+        </w:rPr>
+        <w:t>So</w:t>
+      </w:r>
+      <w:proofErr w:type="gramEnd"/>
+      <w:r>
+        <w:rPr>
+          <w:b/>
+          <w:bCs/>
+        </w:rPr>
+        <w:t xml:space="preserve"> the results are extremely wired which means it the model is still not able to understand </w:t>
+      </w:r>
+      <w:proofErr w:type="gramStart"/>
+      <w:r>
+        <w:rPr>
+          <w:b/>
+          <w:bCs/>
+        </w:rPr>
+        <w:t>stuff,niether</w:t>
+      </w:r>
+      <w:proofErr w:type="gramEnd"/>
+      <w:r>
+        <w:rPr>
+          <w:b/>
+          <w:bCs/>
+        </w:rPr>
+        <w:t xml:space="preserve"> adaptive processing is helping too much</w:t>
+      </w:r>
+    </w:p>
+    <w:p>
+      <w:pPr>
+        <w:rPr>
+          <w:b/>
+          <w:bCs/>
+        </w:rPr>
+      </w:pPr>
+    </w:p>
+    <w:p>
+      <w:pPr>
+        <w:rPr>
+          <w:b/>
+          <w:bCs/>
+        </w:rPr>
+      </w:pPr>
+      <w:proofErr w:type="gramStart"/>
+      <w:r>
+        <w:rPr>
+          <w:b/>
+          <w:bCs/>
+        </w:rPr>
+        <w:t>So</w:t>
+      </w:r>
+      <w:proofErr w:type="gramEnd"/>
+      <w:r>
+        <w:rPr>
+          <w:b/>
+          <w:bCs/>
+        </w:rPr>
+        <w:t xml:space="preserve"> two options:</w:t>
       </w:r>
     </w:p>
     <w:p>
@@ -2882,12 +3310,21 @@
           <w:bCs/>
         </w:rPr>
       </w:pPr>
-      <w:r>
-        <w:rPr>
-          <w:b/>
-          <w:bCs/>
-        </w:rPr>
-        <w:t>So its ideal we wait for unsloth since unsloth is the only infrence provided for making sure</w:t>
+      <w:proofErr w:type="gramStart"/>
+      <w:r>
+        <w:rPr>
+          <w:b/>
+          <w:bCs/>
+        </w:rPr>
+        <w:t>So</w:t>
+      </w:r>
+      <w:proofErr w:type="gramEnd"/>
+      <w:r>
+        <w:rPr>
+          <w:b/>
+          <w:bCs/>
+        </w:rPr>
+        <w:t xml:space="preserve"> its ideal we wait for unsloth since unsloth is the only infrence provided for making sure</w:t>
       </w:r>
     </w:p>
     <w:p>
@@ -2949,30 +3386,62 @@
           <w:bCs/>
         </w:rPr>
         <w:lastRenderedPageBreak/>
-        <w:t>1.Voice -&gt;Transcribe if Zone details available then we r good for downstream pipeline , rest we will ask the user the audio was not clear pls re upload it</w:t>
-      </w:r>
-    </w:p>
-    <w:p>
-      <w:pPr>
-        <w:rPr>
-          <w:b/>
-          <w:bCs/>
-        </w:rPr>
-      </w:pPr>
-    </w:p>
-    <w:p>
-      <w:pPr>
-        <w:rPr>
-          <w:b/>
-          <w:bCs/>
-        </w:rPr>
-      </w:pPr>
-      <w:r>
-        <w:rPr>
-          <w:b/>
-          <w:bCs/>
-        </w:rPr>
-        <w:t>Just thinking load voice can be a modality to do stuff , we should explore on how can be fine tune voice models and make them on consumer grade hardware like (rtx 4090) and stuff should be fun and a not of exploration</w:t>
+        <w:t xml:space="preserve">1.Voice -&gt;Transcribe if Zone details available then we r good for downstream </w:t>
+      </w:r>
+      <w:proofErr w:type="gramStart"/>
+      <w:r>
+        <w:rPr>
+          <w:b/>
+          <w:bCs/>
+        </w:rPr>
+        <w:t>pipeline ,</w:t>
+      </w:r>
+      <w:proofErr w:type="gramEnd"/>
+      <w:r>
+        <w:rPr>
+          <w:b/>
+          <w:bCs/>
+        </w:rPr>
+        <w:t xml:space="preserve"> rest we will ask the user the audio was not clear pls re upload it</w:t>
+      </w:r>
+    </w:p>
+    <w:p>
+      <w:pPr>
+        <w:rPr>
+          <w:b/>
+          <w:bCs/>
+        </w:rPr>
+      </w:pPr>
+    </w:p>
+    <w:p>
+      <w:pPr>
+        <w:rPr>
+          <w:b/>
+          <w:bCs/>
+        </w:rPr>
+      </w:pPr>
+      <w:r>
+        <w:rPr>
+          <w:b/>
+          <w:bCs/>
+        </w:rPr>
+        <w:t xml:space="preserve">Just thinking load voice can be a modality to do </w:t>
+      </w:r>
+      <w:proofErr w:type="gramStart"/>
+      <w:r>
+        <w:rPr>
+          <w:b/>
+          <w:bCs/>
+        </w:rPr>
+        <w:t>stuff ,</w:t>
+      </w:r>
+      <w:proofErr w:type="gramEnd"/>
+      <w:r>
+        <w:rPr>
+          <w:b/>
+          <w:bCs/>
+        </w:rPr>
+        <w:t xml:space="preserve"> we should explore on how can be fine tune voice models and make them on consumer grade hardware like (rtx 4090) and stuff should be fun and a not of exploration</w:t>
       </w:r>
     </w:p>
     <w:p>
@@ -3018,26 +3487,68 @@
       </w:r>
     </w:p>
     <w:p>
-      <w:r>
-        <w:t xml:space="preserve">So for </w:t>
-      </w:r>
-      <w:r>
-        <w:t>voice still the audio quality is not high,our infrence provided “Unsloth doesn’t yet allow us to fine tune the audio layer”.</w:t>
-      </w:r>
-    </w:p>
-    <w:p>
-      <w:r>
-        <w:t>So yes we can try to fine tune it using hugging face but the model somes suffer’s from NAN and infi issue with fp16</w:t>
-      </w:r>
-    </w:p>
-    <w:p>
-      <w:r>
-        <w:t xml:space="preserve">So voice </w:t>
-      </w:r>
-    </w:p>
-    <w:p>
-      <w:r>
-        <w:t>Extarct zone from zone query that zone get the results and show the user those results , that ;s flow we can do from my end</w:t>
+      <w:proofErr w:type="gramStart"/>
+      <w:r>
+        <w:t>So</w:t>
+      </w:r>
+      <w:proofErr w:type="gramEnd"/>
+      <w:r>
+        <w:t xml:space="preserve"> for </w:t>
+      </w:r>
+      <w:r>
+        <w:t xml:space="preserve">voice still the audio quality is not </w:t>
+      </w:r>
+      <w:proofErr w:type="gramStart"/>
+      <w:r>
+        <w:t>high,our</w:t>
+      </w:r>
+      <w:proofErr w:type="gramEnd"/>
+      <w:r>
+        <w:t xml:space="preserve"> infrence provided “Unsloth doesn’t yet allow us to fine tune the audio layer”.</w:t>
+      </w:r>
+    </w:p>
+    <w:p>
+      <w:r>
+        <w:t xml:space="preserve">So </w:t>
+      </w:r>
+      <w:proofErr w:type="gramStart"/>
+      <w:r>
+        <w:t>yes</w:t>
+      </w:r>
+      <w:proofErr w:type="gramEnd"/>
+      <w:r>
+        <w:t xml:space="preserve"> we can try to fine tune it using hugging face but the model somes suffer’s from NAN and infi issue with fp16</w:t>
+      </w:r>
+    </w:p>
+    <w:p>
+      <w:proofErr w:type="gramStart"/>
+      <w:r>
+        <w:t>So</w:t>
+      </w:r>
+      <w:proofErr w:type="gramEnd"/>
+      <w:r>
+        <w:t xml:space="preserve"> voice </w:t>
+      </w:r>
+    </w:p>
+    <w:p>
+      <w:r>
+        <w:t xml:space="preserve">Extarct zone from zone query that zone get the results and show the user those </w:t>
+      </w:r>
+      <w:proofErr w:type="gramStart"/>
+      <w:r>
+        <w:t>results ,</w:t>
+      </w:r>
+      <w:proofErr w:type="gramEnd"/>
+      <w:r>
+        <w:t xml:space="preserve"> </w:t>
+      </w:r>
+      <w:proofErr w:type="gramStart"/>
+      <w:r>
+        <w:t>that ;s</w:t>
+      </w:r>
+      <w:proofErr w:type="gramEnd"/>
+      <w:r>
+        <w:t xml:space="preserve"> flow we can do from my end</w:t>
       </w:r>
     </w:p>
     <w:p>
@@ -3057,22 +3568,70 @@
           <w:b/>
           <w:bCs/>
         </w:rPr>
-        <w:t>So yes the flow is user -&gt; input-&gt;transcribe-&gt;extarct zone-&gt;search that zone -&gt;pass it to an llm translation (response)</w:t>
-      </w:r>
-    </w:p>
-    <w:p>
-      <w:pPr>
-        <w:rPr>
-          <w:b/>
-          <w:bCs/>
-        </w:rPr>
-      </w:pPr>
-      <w:r>
-        <w:rPr>
-          <w:b/>
-          <w:bCs/>
-        </w:rPr>
-        <w:t>So yes our audio is feature is also running)</w:t>
+        <w:t xml:space="preserve">So </w:t>
+      </w:r>
+      <w:proofErr w:type="gramStart"/>
+      <w:r>
+        <w:rPr>
+          <w:b/>
+          <w:bCs/>
+        </w:rPr>
+        <w:t>yes</w:t>
+      </w:r>
+      <w:proofErr w:type="gramEnd"/>
+      <w:r>
+        <w:rPr>
+          <w:b/>
+          <w:bCs/>
+        </w:rPr>
+        <w:t xml:space="preserve"> the flow is user -&gt; input-&gt;transcribe-&gt;extarct zone-&gt;search that zone -&gt;pass it to </w:t>
+      </w:r>
+      <w:proofErr w:type="gramStart"/>
+      <w:r>
+        <w:rPr>
+          <w:b/>
+          <w:bCs/>
+        </w:rPr>
+        <w:t>an</w:t>
+      </w:r>
+      <w:proofErr w:type="gramEnd"/>
+      <w:r>
+        <w:rPr>
+          <w:b/>
+          <w:bCs/>
+        </w:rPr>
+        <w:t xml:space="preserve"> llm translation (response)</w:t>
+      </w:r>
+    </w:p>
+    <w:p>
+      <w:pPr>
+        <w:rPr>
+          <w:b/>
+          <w:bCs/>
+        </w:rPr>
+      </w:pPr>
+      <w:r>
+        <w:rPr>
+          <w:b/>
+          <w:bCs/>
+        </w:rPr>
+        <w:t xml:space="preserve">So </w:t>
+      </w:r>
+      <w:proofErr w:type="gramStart"/>
+      <w:r>
+        <w:rPr>
+          <w:b/>
+          <w:bCs/>
+        </w:rPr>
+        <w:t>yes</w:t>
+      </w:r>
+      <w:proofErr w:type="gramEnd"/>
+      <w:r>
+        <w:rPr>
+          <w:b/>
+          <w:bCs/>
+        </w:rPr>
+        <w:t xml:space="preserve"> our audio is feature is also running)</w:t>
       </w:r>
     </w:p>
     <w:p>
@@ -3110,16 +3669,31 @@
       </w:r>
     </w:p>
     <w:p>
+      <w:proofErr w:type="gramStart"/>
       <w:r>
         <w:t>So</w:t>
       </w:r>
-      <w:r>
-        <w:t xml:space="preserve"> we need voice as output , gemma3n doesn’t allow us it gives us only text so we can I guess google’s api for this.</w:t>
-      </w:r>
-    </w:p>
-    <w:p>
-      <w:r>
-        <w:t>So google text to speech api is doing a good job</w:t>
+      <w:proofErr w:type="gramEnd"/>
+      <w:r>
+        <w:t xml:space="preserve"> we need voice as </w:t>
+      </w:r>
+      <w:proofErr w:type="gramStart"/>
+      <w:r>
+        <w:t>output ,</w:t>
+      </w:r>
+      <w:proofErr w:type="gramEnd"/>
+      <w:r>
+        <w:t xml:space="preserve"> gemma3n doesn’t allow us it gives us only text so we can I guess google’s api for this.</w:t>
+      </w:r>
+    </w:p>
+    <w:p>
+      <w:proofErr w:type="gramStart"/>
+      <w:r>
+        <w:t>So</w:t>
+      </w:r>
+      <w:proofErr w:type="gramEnd"/>
+      <w:r>
+        <w:t xml:space="preserve"> google text to speech api is doing a good job</w:t>
       </w:r>
     </w:p>
     <w:p/>
@@ -3175,27 +3749,50 @@
       </w:r>
     </w:p>
     <w:p>
+      <w:proofErr w:type="gramStart"/>
       <w:r>
         <w:lastRenderedPageBreak/>
-        <w:t>Also despiting delecting the folder from terminal run pod still doesn’t update my folder so I have to create a new one this is super tough.</w:t>
-      </w:r>
-    </w:p>
-    <w:p>
-      <w:r>
-        <w:t>1.We need a little different type of design for iphone in general due to permission issue , but yes in laptop at least the flow works well.</w:t>
-      </w:r>
-    </w:p>
-    <w:p>
-      <w:r>
-        <w:t>Also audio to text is coming out as average not bad at all</w:t>
+        <w:t>Also</w:t>
+      </w:r>
+      <w:proofErr w:type="gramEnd"/>
+      <w:r>
+        <w:t xml:space="preserve"> despiting delecting the folder from terminal run pod still doesn’t update my folder so I have to create a new one this is super tough.</w:t>
+      </w:r>
+    </w:p>
+    <w:p>
+      <w:r>
+        <w:t xml:space="preserve">1.We need a little different type of design for iphone in general due to permission </w:t>
+      </w:r>
+      <w:proofErr w:type="gramStart"/>
+      <w:r>
+        <w:t>issue ,</w:t>
+      </w:r>
+      <w:proofErr w:type="gramEnd"/>
+      <w:r>
+        <w:t xml:space="preserve"> but yes in laptop at least the flow works well.</w:t>
+      </w:r>
+    </w:p>
+    <w:p>
+      <w:proofErr w:type="gramStart"/>
+      <w:r>
+        <w:t>Also</w:t>
+      </w:r>
+      <w:proofErr w:type="gramEnd"/>
+      <w:r>
+        <w:t xml:space="preserve"> audio to text is coming out as average not bad at all</w:t>
       </w:r>
       <w:r>
         <w:t>.</w:t>
       </w:r>
     </w:p>
     <w:p>
-      <w:r>
-        <w:t>SO working now issue fixed-</w:t>
+      <w:proofErr w:type="gramStart"/>
+      <w:r>
+        <w:t>SO</w:t>
+      </w:r>
+      <w:proofErr w:type="gramEnd"/>
+      <w:r>
+        <w:t xml:space="preserve"> working now issue fixed-</w:t>
       </w:r>
     </w:p>
     <w:p>
@@ -3203,6 +3800,672 @@
         <w:t>1.Frontend voice handeling for IOS</w:t>
       </w:r>
     </w:p>
+    <w:p>
+      <w:pPr>
+        <w:rPr>
+          <w:rFonts w:ascii="Arial Black" w:hAnsi="Arial Black"/>
+          <w:b/>
+          <w:bCs/>
+          <w:sz w:val="44"/>
+          <w:szCs w:val="44"/>
+        </w:rPr>
+      </w:pPr>
+      <w:proofErr w:type="gramStart"/>
+      <w:r>
+        <w:rPr>
+          <w:rFonts w:ascii="Arial Black" w:hAnsi="Arial Black"/>
+          <w:b/>
+          <w:bCs/>
+          <w:sz w:val="44"/>
+          <w:szCs w:val="44"/>
+        </w:rPr>
+        <w:t>So</w:t>
+      </w:r>
+      <w:proofErr w:type="gramEnd"/>
+      <w:r>
+        <w:rPr>
+          <w:rFonts w:ascii="Arial Black" w:hAnsi="Arial Black"/>
+          <w:b/>
+          <w:bCs/>
+          <w:sz w:val="44"/>
+          <w:szCs w:val="44"/>
+        </w:rPr>
+        <w:t xml:space="preserve"> a nice citizen app will be also super useful</w:t>
+      </w:r>
+    </w:p>
+    <w:tbl>
+      <w:tblPr>
+        <w:tblW w:w="0" w:type="auto"/>
+        <w:tblCellSpacing w:w="15" w:type="dxa"/>
+        <w:tblCellMar>
+          <w:top w:w="15" w:type="dxa"/>
+          <w:left w:w="15" w:type="dxa"/>
+          <w:bottom w:w="15" w:type="dxa"/>
+          <w:right w:w="15" w:type="dxa"/>
+        </w:tblCellMar>
+        <w:tblLook w:val="04A0" w:firstRow="1" w:lastRow="0" w:firstColumn="1" w:lastColumn="0" w:noHBand="0" w:noVBand="1"/>
+      </w:tblPr>
+      <w:tblGrid>
+        <w:gridCol w:w="2023"/>
+        <w:gridCol w:w="2649"/>
+        <w:gridCol w:w="4354"/>
+      </w:tblGrid>
+      <w:tr>
+        <w:trPr>
+          <w:tblHeader/>
+          <w:tblCellSpacing w:w="15" w:type="dxa"/>
+        </w:trPr>
+        <w:tc>
+          <w:tcPr>
+            <w:tcW w:w="0" w:type="auto"/>
+            <w:vAlign w:val="center"/>
+            <w:hideMark/>
+          </w:tcPr>
+          <w:p>
+            <w:pPr>
+              <w:rPr>
+                <w:b/>
+                <w:bCs/>
+              </w:rPr>
+            </w:pPr>
+            <w:r>
+              <w:rPr>
+                <w:b/>
+                <w:bCs/>
+              </w:rPr>
+              <w:t>Situation</w:t>
+            </w:r>
+          </w:p>
+        </w:tc>
+        <w:tc>
+          <w:tcPr>
+            <w:tcW w:w="0" w:type="auto"/>
+            <w:vAlign w:val="center"/>
+            <w:hideMark/>
+          </w:tcPr>
+          <w:p>
+            <w:pPr>
+              <w:rPr>
+                <w:b/>
+                <w:bCs/>
+              </w:rPr>
+            </w:pPr>
+            <w:r>
+              <w:rPr>
+                <w:b/>
+                <w:bCs/>
+              </w:rPr>
+              <w:t>What User May Do</w:t>
+            </w:r>
+          </w:p>
+        </w:tc>
+        <w:tc>
+          <w:tcPr>
+            <w:tcW w:w="0" w:type="auto"/>
+            <w:vAlign w:val="center"/>
+            <w:hideMark/>
+          </w:tcPr>
+          <w:p>
+            <w:pPr>
+              <w:rPr>
+                <w:b/>
+                <w:bCs/>
+              </w:rPr>
+            </w:pPr>
+            <w:r>
+              <w:rPr>
+                <w:b/>
+                <w:bCs/>
+              </w:rPr>
+              <w:t>What AI Should Trigger</w:t>
+            </w:r>
+          </w:p>
+        </w:tc>
+      </w:tr>
+      <w:tr>
+        <w:trPr>
+          <w:tblCellSpacing w:w="15" w:type="dxa"/>
+        </w:trPr>
+        <w:tc>
+          <w:tcPr>
+            <w:tcW w:w="0" w:type="auto"/>
+            <w:vAlign w:val="center"/>
+            <w:hideMark/>
+          </w:tcPr>
+          <w:p>
+            <w:r>
+              <w:rPr>
+                <w:rFonts w:ascii="Segoe UI Emoji" w:hAnsi="Segoe UI Emoji" w:cs="Segoe UI Emoji"/>
+              </w:rPr>
+              <w:t>🧍</w:t>
+            </w:r>
+            <w:r>
+              <w:t>‍</w:t>
+            </w:r>
+            <w:r>
+              <w:rPr>
+                <w:rFonts w:ascii="Segoe UI Emoji" w:hAnsi="Segoe UI Emoji" w:cs="Segoe UI Emoji"/>
+              </w:rPr>
+              <w:t>♂️</w:t>
+            </w:r>
+            <w:r>
+              <w:t xml:space="preserve"> </w:t>
+            </w:r>
+            <w:r>
+              <w:rPr>
+                <w:b/>
+                <w:bCs/>
+              </w:rPr>
+              <w:t>Person injured/fainted</w:t>
+            </w:r>
+          </w:p>
+        </w:tc>
+        <w:tc>
+          <w:tcPr>
+            <w:tcW w:w="0" w:type="auto"/>
+            <w:vAlign w:val="center"/>
+            <w:hideMark/>
+          </w:tcPr>
+          <w:p>
+            <w:r>
+              <w:t>Send photo + message “Need help”</w:t>
+            </w:r>
+          </w:p>
+        </w:tc>
+        <w:tc>
+          <w:tcPr>
+            <w:tcW w:w="0" w:type="auto"/>
+            <w:vAlign w:val="center"/>
+            <w:hideMark/>
+          </w:tcPr>
+          <w:p>
+            <w:r>
+              <w:t xml:space="preserve">Trigger </w:t>
+            </w:r>
+            <w:r>
+              <w:rPr>
+                <w:b/>
+                <w:bCs/>
+              </w:rPr>
+              <w:t>medical alert</w:t>
+            </w:r>
+            <w:r>
+              <w:t xml:space="preserve"> to doctor booth, show route to ambulance</w:t>
+            </w:r>
+          </w:p>
+        </w:tc>
+      </w:tr>
+      <w:tr>
+        <w:trPr>
+          <w:tblCellSpacing w:w="15" w:type="dxa"/>
+        </w:trPr>
+        <w:tc>
+          <w:tcPr>
+            <w:tcW w:w="0" w:type="auto"/>
+            <w:vAlign w:val="center"/>
+            <w:hideMark/>
+          </w:tcPr>
+          <w:p>
+            <w:r>
+              <w:rPr>
+                <w:rFonts w:ascii="Segoe UI Emoji" w:hAnsi="Segoe UI Emoji" w:cs="Segoe UI Emoji"/>
+              </w:rPr>
+              <w:t>🚸</w:t>
+            </w:r>
+            <w:r>
+              <w:t xml:space="preserve"> </w:t>
+            </w:r>
+            <w:r>
+              <w:rPr>
+                <w:b/>
+                <w:bCs/>
+              </w:rPr>
+              <w:t>Child lost</w:t>
+            </w:r>
+          </w:p>
+        </w:tc>
+        <w:tc>
+          <w:tcPr>
+            <w:tcW w:w="0" w:type="auto"/>
+            <w:vAlign w:val="center"/>
+            <w:hideMark/>
+          </w:tcPr>
+          <w:p>
+            <w:r>
+              <w:t>Text: “A small boy is missing in Zone D” + photo</w:t>
+            </w:r>
+          </w:p>
+        </w:tc>
+        <w:tc>
+          <w:tcPr>
+            <w:tcW w:w="0" w:type="auto"/>
+            <w:vAlign w:val="center"/>
+            <w:hideMark/>
+          </w:tcPr>
+          <w:p>
+            <w:r>
+              <w:t xml:space="preserve">Trigger </w:t>
+            </w:r>
+            <w:r>
+              <w:rPr>
+                <w:b/>
+                <w:bCs/>
+              </w:rPr>
+              <w:t>public announcement</w:t>
+            </w:r>
+            <w:r>
+              <w:t xml:space="preserve"> or staff ping</w:t>
+            </w:r>
+          </w:p>
+        </w:tc>
+      </w:tr>
+      <w:tr>
+        <w:trPr>
+          <w:tblCellSpacing w:w="15" w:type="dxa"/>
+        </w:trPr>
+        <w:tc>
+          <w:tcPr>
+            <w:tcW w:w="0" w:type="auto"/>
+            <w:vAlign w:val="center"/>
+            <w:hideMark/>
+          </w:tcPr>
+          <w:p>
+            <w:r>
+              <w:rPr>
+                <w:rFonts w:ascii="Segoe UI Emoji" w:hAnsi="Segoe UI Emoji" w:cs="Segoe UI Emoji"/>
+              </w:rPr>
+              <w:t>🔥</w:t>
+            </w:r>
+            <w:r>
+              <w:t xml:space="preserve"> </w:t>
+            </w:r>
+            <w:r>
+              <w:rPr>
+                <w:b/>
+                <w:bCs/>
+              </w:rPr>
+              <w:t>Small fire</w:t>
+            </w:r>
+          </w:p>
+        </w:tc>
+        <w:tc>
+          <w:tcPr>
+            <w:tcW w:w="0" w:type="auto"/>
+            <w:vAlign w:val="center"/>
+            <w:hideMark/>
+          </w:tcPr>
+          <w:p>
+            <w:r>
+              <w:t>Photo + “Smoke near food stalls”</w:t>
+            </w:r>
+          </w:p>
+        </w:tc>
+        <w:tc>
+          <w:tcPr>
+            <w:tcW w:w="0" w:type="auto"/>
+            <w:vAlign w:val="center"/>
+            <w:hideMark/>
+          </w:tcPr>
+          <w:p>
+            <w:r>
+              <w:t xml:space="preserve">Notify </w:t>
+            </w:r>
+            <w:r>
+              <w:rPr>
+                <w:b/>
+                <w:bCs/>
+              </w:rPr>
+              <w:t>fire safety team</w:t>
+            </w:r>
+            <w:r>
+              <w:t xml:space="preserve"> if severity is high</w:t>
+            </w:r>
+          </w:p>
+        </w:tc>
+      </w:tr>
+      <w:tr>
+        <w:trPr>
+          <w:tblCellSpacing w:w="15" w:type="dxa"/>
+        </w:trPr>
+        <w:tc>
+          <w:tcPr>
+            <w:tcW w:w="0" w:type="auto"/>
+            <w:vAlign w:val="center"/>
+            <w:hideMark/>
+          </w:tcPr>
+          <w:p>
+            <w:r>
+              <w:rPr>
+                <w:rFonts w:ascii="Segoe UI Emoji" w:hAnsi="Segoe UI Emoji" w:cs="Segoe UI Emoji"/>
+              </w:rPr>
+              <w:t>🧠</w:t>
+            </w:r>
+            <w:r>
+              <w:t xml:space="preserve"> </w:t>
+            </w:r>
+            <w:r>
+              <w:rPr>
+                <w:b/>
+                <w:bCs/>
+              </w:rPr>
+              <w:t>Crowd panic</w:t>
+            </w:r>
+          </w:p>
+        </w:tc>
+        <w:tc>
+          <w:tcPr>
+            <w:tcW w:w="0" w:type="auto"/>
+            <w:vAlign w:val="center"/>
+            <w:hideMark/>
+          </w:tcPr>
+          <w:p>
+            <w:r>
+              <w:t>“People are pushing, very congested”</w:t>
+            </w:r>
+          </w:p>
+        </w:tc>
+        <w:tc>
+          <w:tcPr>
+            <w:tcW w:w="0" w:type="auto"/>
+            <w:vAlign w:val="center"/>
+            <w:hideMark/>
+          </w:tcPr>
+          <w:p>
+            <w:r>
+              <w:t>System checks recent Gemma analysis → triggers alert if crowd is “High + Chaotic”</w:t>
+            </w:r>
+          </w:p>
+        </w:tc>
+      </w:tr>
+      <w:tr>
+        <w:trPr>
+          <w:tblCellSpacing w:w="15" w:type="dxa"/>
+        </w:trPr>
+        <w:tc>
+          <w:tcPr>
+            <w:tcW w:w="0" w:type="auto"/>
+            <w:vAlign w:val="center"/>
+            <w:hideMark/>
+          </w:tcPr>
+          <w:p>
+            <w:r>
+              <w:rPr>
+                <w:rFonts w:ascii="Segoe UI Emoji" w:hAnsi="Segoe UI Emoji" w:cs="Segoe UI Emoji"/>
+              </w:rPr>
+              <w:t>🧳</w:t>
+            </w:r>
+            <w:r>
+              <w:t xml:space="preserve"> </w:t>
+            </w:r>
+            <w:r>
+              <w:rPr>
+                <w:b/>
+                <w:bCs/>
+              </w:rPr>
+              <w:t>Lost item</w:t>
+            </w:r>
+          </w:p>
+        </w:tc>
+        <w:tc>
+          <w:tcPr>
+            <w:tcW w:w="0" w:type="auto"/>
+            <w:vAlign w:val="center"/>
+            <w:hideMark/>
+          </w:tcPr>
+          <w:p>
+            <w:r>
+              <w:t>Message: “I lost my bag”</w:t>
+            </w:r>
+          </w:p>
+        </w:tc>
+        <w:tc>
+          <w:tcPr>
+            <w:tcW w:w="0" w:type="auto"/>
+            <w:vAlign w:val="center"/>
+            <w:hideMark/>
+          </w:tcPr>
+          <w:p>
+            <w:r>
+              <w:t>Log it into a lost &amp; found dashboard (low-priority route)</w:t>
+            </w:r>
+          </w:p>
+        </w:tc>
+      </w:tr>
+      <w:tr>
+        <w:trPr>
+          <w:tblCellSpacing w:w="15" w:type="dxa"/>
+        </w:trPr>
+        <w:tc>
+          <w:tcPr>
+            <w:tcW w:w="0" w:type="auto"/>
+            <w:vAlign w:val="center"/>
+            <w:hideMark/>
+          </w:tcPr>
+          <w:p>
+            <w:r>
+              <w:rPr>
+                <w:rFonts w:ascii="Segoe UI Emoji" w:hAnsi="Segoe UI Emoji" w:cs="Segoe UI Emoji"/>
+              </w:rPr>
+              <w:t>🚧</w:t>
+            </w:r>
+            <w:r>
+              <w:t xml:space="preserve"> </w:t>
+            </w:r>
+            <w:r>
+              <w:rPr>
+                <w:b/>
+                <w:bCs/>
+              </w:rPr>
+              <w:t>Path blocked</w:t>
+            </w:r>
+          </w:p>
+        </w:tc>
+        <w:tc>
+          <w:tcPr>
+            <w:tcW w:w="0" w:type="auto"/>
+            <w:vAlign w:val="center"/>
+            <w:hideMark/>
+          </w:tcPr>
+          <w:p>
+            <w:r>
+              <w:t>“Exit near Zone C blocked” + image</w:t>
+            </w:r>
+          </w:p>
+        </w:tc>
+        <w:tc>
+          <w:tcPr>
+            <w:tcW w:w="0" w:type="auto"/>
+            <w:vAlign w:val="center"/>
+            <w:hideMark/>
+          </w:tcPr>
+          <w:p>
+            <w:r>
+              <w:t>Security gets route-adjust suggestion from map overlay</w:t>
+            </w:r>
+          </w:p>
+        </w:tc>
+      </w:tr>
+      <w:tr>
+        <w:trPr>
+          <w:tblCellSpacing w:w="15" w:type="dxa"/>
+        </w:trPr>
+        <w:tc>
+          <w:tcPr>
+            <w:tcW w:w="0" w:type="auto"/>
+            <w:vAlign w:val="center"/>
+            <w:hideMark/>
+          </w:tcPr>
+          <w:p>
+            <w:r>
+              <w:rPr>
+                <w:rFonts w:ascii="Segoe UI Emoji" w:hAnsi="Segoe UI Emoji" w:cs="Segoe UI Emoji"/>
+              </w:rPr>
+              <w:t>🗣️</w:t>
+            </w:r>
+            <w:r>
+              <w:t xml:space="preserve"> </w:t>
+            </w:r>
+            <w:r>
+              <w:rPr>
+                <w:b/>
+                <w:bCs/>
+              </w:rPr>
+              <w:t>Need interpreter</w:t>
+            </w:r>
+          </w:p>
+        </w:tc>
+        <w:tc>
+          <w:tcPr>
+            <w:tcW w:w="0" w:type="auto"/>
+            <w:vAlign w:val="center"/>
+            <w:hideMark/>
+          </w:tcPr>
+          <w:p>
+            <w:r>
+              <w:t>“Tourist can’t find their group”</w:t>
+            </w:r>
+          </w:p>
+        </w:tc>
+        <w:tc>
+          <w:tcPr>
+            <w:tcW w:w="0" w:type="auto"/>
+            <w:vAlign w:val="center"/>
+            <w:hideMark/>
+          </w:tcPr>
+          <w:p>
+            <w:r>
+              <w:t>Send to nearby volunteer or support station</w:t>
+            </w:r>
+          </w:p>
+        </w:tc>
+      </w:tr>
+    </w:tbl>
+    <w:p/>
+    <w:p>
+      <w:r>
+        <w:t xml:space="preserve">We need to plan the third feature </w:t>
+      </w:r>
+      <w:proofErr w:type="gramStart"/>
+      <w:r>
+        <w:t>well</w:t>
+      </w:r>
+      <w:r>
+        <w:t>.Becuase</w:t>
+      </w:r>
+      <w:proofErr w:type="gramEnd"/>
+      <w:r>
+        <w:t xml:space="preserve"> it is important</w:t>
+      </w:r>
+    </w:p>
+    <w:p>
+      <w:r>
+        <w:t>Important links which might help</w:t>
+      </w:r>
+    </w:p>
+    <w:p>
+      <w:hyperlink r:id="rId11" w:history="1">
+        <w:r>
+          <w:rPr>
+            <w:rStyle w:val="Hyperlink"/>
+          </w:rPr>
+          <w:t>https://github.com/google-gemini/gemma-cookbook/blob/main/Gemma/%5BGemma_3n%5DMatFormer_Lab.ipynb</w:t>
+        </w:r>
+      </w:hyperlink>
+    </w:p>
+    <w:p>
+      <w:hyperlink r:id="rId12" w:history="1">
+        <w:r>
+          <w:rPr>
+            <w:rStyle w:val="Hyperlink"/>
+          </w:rPr>
+          <w:t>https://docs.unsloth.ai/basics/gemma-3n-how-to-run-and-fine-tune</w:t>
+        </w:r>
+      </w:hyperlink>
+    </w:p>
+    <w:p>
+      <w:hyperlink r:id="rId13" w:history="1">
+        <w:r>
+          <w:rPr>
+            <w:rStyle w:val="Hyperlink"/>
+          </w:rPr>
+          <w:t>https://developers.googleblog.com/en/introducing-gemma-3n-developer-guide/</w:t>
+        </w:r>
+      </w:hyperlink>
+    </w:p>
+    <w:p/>
+    <w:p>
+      <w:hyperlink r:id="rId14" w:history="1">
+        <w:r>
+          <w:rPr>
+            <w:rStyle w:val="Hyperlink"/>
+          </w:rPr>
+          <w:t>https://github.com/huggingface/huggingface-gemma-recipes/tree/main/notebooks</w:t>
+        </w:r>
+      </w:hyperlink>
+    </w:p>
+    <w:p/>
+    <w:p>
+      <w:r>
+        <w:t>So will be fine tuning a model possibly “unsloth/gemma-3n-E2B-it-unsloth-bnb-4bit”</w:t>
+      </w:r>
+    </w:p>
+    <w:p>
+      <w:r>
+        <w:t>For our classification use this and use that in our third app</w:t>
+      </w:r>
+      <w:r>
+        <w:t>, this will open more doors and we can try multiomodal fine tunning as well if it supported in unsloth</w:t>
+      </w:r>
+    </w:p>
+    <w:p>
+      <w:r>
+        <w:t xml:space="preserve">The thrid app is consumer grade we should be </w:t>
+      </w:r>
+      <w:proofErr w:type="gramStart"/>
+      <w:r>
+        <w:t>good .</w:t>
+      </w:r>
+      <w:proofErr w:type="gramEnd"/>
+      <w:r>
+        <w:t xml:space="preserve">(we will start with text only to see how nice it is then </w:t>
+      </w:r>
+      <w:proofErr w:type="gramStart"/>
+      <w:r>
+        <w:t>take</w:t>
+      </w:r>
+      <w:proofErr w:type="gramEnd"/>
+      <w:r>
+        <w:t xml:space="preserve"> a call)</w:t>
+      </w:r>
+    </w:p>
+    <w:p>
+      <w:r>
+        <w:t>So generaeted datasets manually could have an api but I wanted system to understand hinglish</w:t>
+      </w:r>
+    </w:p>
+    <w:p/>
+    <w:p>
+      <w:r>
+        <w:t xml:space="preserve">Hugging face is slighty more complicated yet stable than unsloth </w:t>
+      </w:r>
+      <w:r>
+        <w:t>but yes unsloth is grea</w:t>
+      </w:r>
+      <w:r>
+        <w:t>t</w:t>
+      </w:r>
+    </w:p>
+    <w:p>
+      <w:proofErr w:type="gramStart"/>
+      <w:r>
+        <w:t>Open source</w:t>
+      </w:r>
+      <w:proofErr w:type="gramEnd"/>
+      <w:r>
+        <w:t xml:space="preserve"> models are a great opporutnity </w:t>
+      </w:r>
+    </w:p>
+    <w:p/>
     <w:sectPr>
       <w:pgSz w:w="11906" w:h="16838"/>
       <w:pgMar w:top="1440" w:right="1440" w:bottom="1440" w:left="1440" w:header="708" w:footer="708" w:gutter="0"/>
@@ -5644,6 +6907,18 @@
       <w:shd w:val="clear" w:color="auto" w:fill="E1DFDD"/>
     </w:rPr>
   </w:style>
+  <w:style w:type="character" w:styleId="FollowedHyperlink">
+    <w:name w:val="FollowedHyperlink"/>
+    <w:basedOn w:val="DefaultParagraphFont"/>
+    <w:uiPriority w:val="99"/>
+    <w:semiHidden/>
+    <w:unhideWhenUsed/>
+    <w:rsid w:val="007F1429"/>
+    <w:rPr>
+      <w:color w:val="954F72" w:themeColor="followedHyperlink"/>
+      <w:u w:val="single"/>
+    </w:rPr>
+  </w:style>
 </w:styles>
 </file>
 

</xml_diff>

<commit_message>
fune tunning in process
</commit_message>
<xml_diff>
--- a/Daily Progress.docx
+++ b/Daily Progress.docx
@@ -4465,6 +4465,1362 @@
         <w:t xml:space="preserve"> models are a great opporutnity </w:t>
       </w:r>
     </w:p>
+    <w:p>
+      <w:r>
+        <w:t xml:space="preserve">So trainning run is ready </w:t>
+      </w:r>
+      <w:proofErr w:type="gramStart"/>
+      <w:r>
+        <w:t>lets</w:t>
+      </w:r>
+      <w:proofErr w:type="gramEnd"/>
+      <w:r>
+        <w:t xml:space="preserve"> see how much can juice out in 2 hours</w:t>
+      </w:r>
+    </w:p>
+    <w:p>
+      <w:pPr>
+        <w:rPr>
+          <w:rFonts w:asciiTheme="majorHAnsi" w:eastAsiaTheme="majorEastAsia" w:hAnsiTheme="majorHAnsi" w:cstheme="majorBidi"/>
+          <w:b/>
+          <w:bCs/>
+          <w:color w:val="2F5496" w:themeColor="accent1" w:themeShade="BF"/>
+          <w:sz w:val="32"/>
+          <w:szCs w:val="32"/>
+        </w:rPr>
+      </w:pPr>
+      <w:r>
+        <w:rPr>
+          <w:rFonts w:asciiTheme="majorHAnsi" w:eastAsiaTheme="majorEastAsia" w:hAnsiTheme="majorHAnsi" w:cstheme="majorBidi"/>
+          <w:b/>
+          <w:bCs/>
+          <w:color w:val="2F5496" w:themeColor="accent1" w:themeShade="BF"/>
+          <w:sz w:val="32"/>
+          <w:szCs w:val="32"/>
+        </w:rPr>
+        <w:t>Day 9</w:t>
+      </w:r>
+      <w:r>
+        <w:rPr>
+          <w:rFonts w:asciiTheme="majorHAnsi" w:eastAsiaTheme="majorEastAsia" w:hAnsiTheme="majorHAnsi" w:cstheme="majorBidi"/>
+          <w:b/>
+          <w:bCs/>
+          <w:color w:val="2F5496" w:themeColor="accent1" w:themeShade="BF"/>
+          <w:sz w:val="32"/>
+          <w:szCs w:val="32"/>
+        </w:rPr>
+        <w:t xml:space="preserve"> Fine tunning run</w:t>
+      </w:r>
+    </w:p>
+    <w:p>
+      <w:proofErr w:type="gramStart"/>
+      <w:r>
+        <w:t>So</w:t>
+      </w:r>
+      <w:proofErr w:type="gramEnd"/>
+      <w:r>
+        <w:t xml:space="preserve"> we will be fine tunning the model with unsloth so that it can act better on hinglish classification task will be fun</w:t>
+      </w:r>
+    </w:p>
+    <w:p>
+      <w:proofErr w:type="gramStart"/>
+      <w:r>
+        <w:t>Also</w:t>
+      </w:r>
+      <w:proofErr w:type="gramEnd"/>
+      <w:r>
+        <w:t xml:space="preserve"> we just using a 2Billion Para (not literally) but I </w:t>
+      </w:r>
+      <w:proofErr w:type="gramStart"/>
+      <w:r>
+        <w:t>terms</w:t>
+      </w:r>
+      <w:proofErr w:type="gramEnd"/>
+      <w:r>
+        <w:t xml:space="preserve"> of vram consumption makes it smaller faster and extermely cheaper.</w:t>
+      </w:r>
+    </w:p>
+    <w:p>
+      <w:r>
+        <w:t xml:space="preserve">The idea for using SLM on ur task is </w:t>
+      </w:r>
+      <w:proofErr w:type="gramStart"/>
+      <w:r>
+        <w:t>fun ,fast</w:t>
+      </w:r>
+      <w:proofErr w:type="gramEnd"/>
+      <w:r>
+        <w:t xml:space="preserve"> and extremely cost effective.</w:t>
+      </w:r>
+    </w:p>
+    <w:p>
+      <w:r>
+        <w:br w:type="page"/>
+      </w:r>
+    </w:p>
+    <w:p>
+      <w:r>
+        <w:lastRenderedPageBreak/>
+        <w:t>Notes for understanding the fine tunning job better-</w:t>
+      </w:r>
+    </w:p>
+    <w:p>
+      <w:r>
+        <w:t>1.</w:t>
+      </w:r>
+      <w:r>
+        <w:rPr>
+          <w:rFonts w:ascii="Times New Roman" w:eastAsia="Times New Roman" w:hAnsi="Times New Roman" w:cs="Times New Roman"/>
+          <w:b/>
+          <w:bCs/>
+          <w:kern w:val="0"/>
+          <w:lang w:eastAsia="en-IN"/>
+          <w14:ligatures w14:val="none"/>
+        </w:rPr>
+        <w:t xml:space="preserve"> </w:t>
+      </w:r>
+      <w:r>
+        <w:rPr>
+          <w:b/>
+          <w:bCs/>
+        </w:rPr>
+        <w:t>Triton</w:t>
+      </w:r>
+      <w:r>
+        <w:t xml:space="preserve"> is a low-level </w:t>
+      </w:r>
+      <w:r>
+        <w:rPr>
+          <w:b/>
+          <w:bCs/>
+        </w:rPr>
+        <w:t>GPU kernel programming language</w:t>
+      </w:r>
+      <w:r>
+        <w:t xml:space="preserve"> developed by </w:t>
+      </w:r>
+      <w:r>
+        <w:rPr>
+          <w:b/>
+          <w:bCs/>
+        </w:rPr>
+        <w:t>OpenAI</w:t>
+      </w:r>
+      <w:r>
+        <w:t>.</w:t>
+      </w:r>
+      <w:r>
+        <w:br/>
+        <w:t xml:space="preserve">It allows developers (and libraries like Unsloth) to write </w:t>
+      </w:r>
+      <w:r>
+        <w:rPr>
+          <w:b/>
+          <w:bCs/>
+        </w:rPr>
+        <w:t>custom GPU-accelerated operations</w:t>
+      </w:r>
+      <w:r>
+        <w:t xml:space="preserve"> that are often </w:t>
+      </w:r>
+      <w:r>
+        <w:rPr>
+          <w:b/>
+          <w:bCs/>
+        </w:rPr>
+        <w:t>faster</w:t>
+      </w:r>
+      <w:r>
+        <w:t xml:space="preserve"> than PyTorch's default ones — especially for:</w:t>
+      </w:r>
+    </w:p>
+    <w:p>
+      <w:pPr>
+        <w:numPr>
+          <w:ilvl w:val="0"/>
+          <w:numId w:val="11"/>
+        </w:numPr>
+      </w:pPr>
+      <w:r>
+        <w:t>Matrix multiplications</w:t>
+      </w:r>
+    </w:p>
+    <w:p>
+      <w:pPr>
+        <w:numPr>
+          <w:ilvl w:val="0"/>
+          <w:numId w:val="11"/>
+        </w:numPr>
+      </w:pPr>
+      <w:r>
+        <w:t>Attention mechanisms</w:t>
+      </w:r>
+    </w:p>
+    <w:p>
+      <w:pPr>
+        <w:numPr>
+          <w:ilvl w:val="0"/>
+          <w:numId w:val="11"/>
+        </w:numPr>
+      </w:pPr>
+      <w:r>
+        <w:t>Transformer layers</w:t>
+      </w:r>
+    </w:p>
+    <w:p>
+      <w:pPr>
+        <w:rPr>
+          <w:b/>
+          <w:bCs/>
+        </w:rPr>
+      </w:pPr>
+      <w:r>
+        <w:t>2.</w:t>
+      </w:r>
+      <w:r>
+        <w:rPr>
+          <w:rFonts w:ascii="Courier New" w:hAnsi="Courier New" w:cs="Courier New"/>
+          <w:sz w:val="20"/>
+          <w:szCs w:val="20"/>
+        </w:rPr>
+        <w:t xml:space="preserve"> </w:t>
+      </w:r>
+      <w:r>
+        <w:t>TORCH_USE_CUDA_DSA = 1</w:t>
+      </w:r>
+      <w:r>
+        <w:br/>
+        <w:t xml:space="preserve">→ </w:t>
+      </w:r>
+      <w:r>
+        <w:rPr>
+          <w:b/>
+          <w:bCs/>
+        </w:rPr>
+        <w:t>Enables Dynamic Shared Allocation (helps catch unaligned memory issues or race conditions early — useful for fine-tuning stability)</w:t>
+      </w:r>
+    </w:p>
+    <w:p>
+      <w:pPr>
+        <w:rPr>
+          <w:b/>
+          <w:bCs/>
+        </w:rPr>
+      </w:pPr>
+      <w:r>
+        <w:t xml:space="preserve">Many LLM libraries (like </w:t>
+      </w:r>
+      <w:r>
+        <w:rPr>
+          <w:b/>
+          <w:bCs/>
+        </w:rPr>
+        <w:t>Unsloth</w:t>
+      </w:r>
+      <w:r>
+        <w:t xml:space="preserve">, </w:t>
+      </w:r>
+      <w:r>
+        <w:rPr>
+          <w:b/>
+          <w:bCs/>
+        </w:rPr>
+        <w:t>FlashAttention</w:t>
+      </w:r>
+      <w:r>
+        <w:t xml:space="preserve">, </w:t>
+      </w:r>
+      <w:r>
+        <w:rPr>
+          <w:b/>
+          <w:bCs/>
+        </w:rPr>
+        <w:t>xFormers</w:t>
+      </w:r>
+      <w:r>
+        <w:t>) use Triton to:</w:t>
+      </w:r>
+    </w:p>
+    <w:p>
+      <w:pPr>
+        <w:numPr>
+          <w:ilvl w:val="0"/>
+          <w:numId w:val="12"/>
+        </w:numPr>
+      </w:pPr>
+      <w:r>
+        <w:t xml:space="preserve">Speed up </w:t>
+      </w:r>
+      <w:r>
+        <w:rPr>
+          <w:b/>
+          <w:bCs/>
+        </w:rPr>
+        <w:t>forward/backward passes</w:t>
+      </w:r>
+    </w:p>
+    <w:p>
+      <w:pPr>
+        <w:numPr>
+          <w:ilvl w:val="0"/>
+          <w:numId w:val="12"/>
+        </w:numPr>
+      </w:pPr>
+      <w:r>
+        <w:t xml:space="preserve">Reduce </w:t>
+      </w:r>
+      <w:r>
+        <w:rPr>
+          <w:b/>
+          <w:bCs/>
+        </w:rPr>
+        <w:t>VRAM usage</w:t>
+      </w:r>
+    </w:p>
+    <w:p>
+      <w:pPr>
+        <w:numPr>
+          <w:ilvl w:val="0"/>
+          <w:numId w:val="12"/>
+        </w:numPr>
+      </w:pPr>
+      <w:r>
+        <w:t>Avoid bottlenecks of generic PyTorch CUDA kernels</w:t>
+      </w:r>
+    </w:p>
+    <w:p>
+      <w:r>
+        <w:t>3.</w:t>
+      </w:r>
+      <w:r>
+        <w:rPr>
+          <w:rFonts w:ascii="Courier New" w:hAnsi="Courier New" w:cs="Courier New"/>
+          <w:sz w:val="20"/>
+          <w:szCs w:val="20"/>
+        </w:rPr>
+        <w:t xml:space="preserve"> </w:t>
+      </w:r>
+      <w:proofErr w:type="gramStart"/>
+      <w:r>
+        <w:t>datasets.Dataset</w:t>
+      </w:r>
+      <w:proofErr w:type="gramEnd"/>
+      <w:r>
+        <w:t xml:space="preserve"> — from </w:t>
+      </w:r>
+      <w:r>
+        <w:rPr>
+          <w:rFonts w:ascii="Segoe UI Emoji" w:hAnsi="Segoe UI Emoji" w:cs="Segoe UI Emoji"/>
+        </w:rPr>
+        <w:t>🤗</w:t>
+      </w:r>
+      <w:r>
+        <w:t xml:space="preserve"> Hugging Face, wraps your data into a format SFTTrainer can use</w:t>
+      </w:r>
+    </w:p>
+    <w:tbl>
+      <w:tblPr>
+        <w:tblW w:w="0" w:type="auto"/>
+        <w:tblCellSpacing w:w="15" w:type="dxa"/>
+        <w:tblCellMar>
+          <w:top w:w="15" w:type="dxa"/>
+          <w:left w:w="15" w:type="dxa"/>
+          <w:bottom w:w="15" w:type="dxa"/>
+          <w:right w:w="15" w:type="dxa"/>
+        </w:tblCellMar>
+        <w:tblLook w:val="04A0" w:firstRow="1" w:lastRow="0" w:firstColumn="1" w:lastColumn="0" w:noHBand="0" w:noVBand="1"/>
+      </w:tblPr>
+      <w:tblGrid>
+        <w:gridCol w:w="2335"/>
+      </w:tblGrid>
+      <w:tr>
+        <w:trPr>
+          <w:tblCellSpacing w:w="15" w:type="dxa"/>
+        </w:trPr>
+        <w:tc>
+          <w:tcPr>
+            <w:tcW w:w="0" w:type="auto"/>
+            <w:vAlign w:val="center"/>
+            <w:hideMark/>
+          </w:tcPr>
+          <w:p>
+            <w:pPr>
+              <w:rPr>
+                <w:b/>
+                <w:bCs/>
+              </w:rPr>
+            </w:pPr>
+            <w:r>
+              <w:rPr>
+                <w:b/>
+                <w:bCs/>
+              </w:rPr>
+              <w:t>max_seq_length=1024</w:t>
+            </w:r>
+          </w:p>
+        </w:tc>
+      </w:tr>
+    </w:tbl>
+    <w:p>
+      <w:pPr>
+        <w:rPr>
+          <w:b/>
+          <w:bCs/>
+          <w:vanish/>
+        </w:rPr>
+      </w:pPr>
+    </w:p>
+    <w:tbl>
+      <w:tblPr>
+        <w:tblW w:w="0" w:type="auto"/>
+        <w:tblCellSpacing w:w="15" w:type="dxa"/>
+        <w:tblCellMar>
+          <w:top w:w="15" w:type="dxa"/>
+          <w:left w:w="15" w:type="dxa"/>
+          <w:bottom w:w="15" w:type="dxa"/>
+          <w:right w:w="15" w:type="dxa"/>
+        </w:tblCellMar>
+        <w:tblLook w:val="04A0" w:firstRow="1" w:lastRow="0" w:firstColumn="1" w:lastColumn="0" w:noHBand="0" w:noVBand="1"/>
+      </w:tblPr>
+      <w:tblGrid>
+        <w:gridCol w:w="9026"/>
+      </w:tblGrid>
+      <w:tr>
+        <w:trPr>
+          <w:tblCellSpacing w:w="15" w:type="dxa"/>
+        </w:trPr>
+        <w:tc>
+          <w:tcPr>
+            <w:tcW w:w="0" w:type="auto"/>
+            <w:vAlign w:val="center"/>
+            <w:hideMark/>
+          </w:tcPr>
+          <w:p>
+            <w:pPr>
+              <w:rPr>
+                <w:b/>
+                <w:bCs/>
+              </w:rPr>
+            </w:pPr>
+            <w:r>
+              <w:rPr>
+                <w:b/>
+                <w:bCs/>
+              </w:rPr>
+              <w:t>Sets the maximum length of input the model can handle (standard for 2B models)</w:t>
+            </w:r>
+          </w:p>
+        </w:tc>
+      </w:tr>
+      <w:tr>
+        <w:trPr>
+          <w:tblCellSpacing w:w="15" w:type="dxa"/>
+        </w:trPr>
+        <w:tc>
+          <w:tcPr>
+            <w:tcW w:w="0" w:type="auto"/>
+            <w:vAlign w:val="center"/>
+          </w:tcPr>
+          <w:p>
+            <w:pPr>
+              <w:rPr>
+                <w:b/>
+                <w:bCs/>
+              </w:rPr>
+            </w:pPr>
+            <w:r>
+              <w:rPr>
+                <w:b/>
+                <w:bCs/>
+              </w:rPr>
+              <w:t>(for light weight tasks)</w:t>
+            </w:r>
+          </w:p>
+          <w:tbl>
+            <w:tblPr>
+              <w:tblW w:w="0" w:type="auto"/>
+              <w:tblCellSpacing w:w="15" w:type="dxa"/>
+              <w:tblCellMar>
+                <w:top w:w="15" w:type="dxa"/>
+                <w:left w:w="15" w:type="dxa"/>
+                <w:bottom w:w="15" w:type="dxa"/>
+                <w:right w:w="15" w:type="dxa"/>
+              </w:tblCellMar>
+              <w:tblLook w:val="04A0" w:firstRow="1" w:lastRow="0" w:firstColumn="1" w:lastColumn="0" w:noHBand="0" w:noVBand="1"/>
+            </w:tblPr>
+            <w:tblGrid>
+              <w:gridCol w:w="2116"/>
+              <w:gridCol w:w="6820"/>
+            </w:tblGrid>
+            <w:tr>
+              <w:trPr>
+                <w:tblCellSpacing w:w="15" w:type="dxa"/>
+              </w:trPr>
+              <w:tc>
+                <w:tcPr>
+                  <w:tcW w:w="0" w:type="auto"/>
+                  <w:vAlign w:val="center"/>
+                  <w:hideMark/>
+                </w:tcPr>
+                <w:p>
+                  <w:pPr>
+                    <w:spacing w:after="0" w:line="240" w:lineRule="auto"/>
+                    <w:rPr>
+                      <w:rFonts w:ascii="Courier New" w:eastAsia="Times New Roman" w:hAnsi="Courier New" w:cs="Courier New"/>
+                      <w:kern w:val="0"/>
+                      <w:sz w:val="20"/>
+                      <w:szCs w:val="20"/>
+                      <w:lang w:eastAsia="en-IN"/>
+                      <w14:ligatures w14:val="none"/>
+                    </w:rPr>
+                  </w:pPr>
+                  <w:r>
+                    <w:rPr>
+                      <w:rFonts w:ascii="Courier New" w:eastAsia="Times New Roman" w:hAnsi="Courier New" w:cs="Courier New"/>
+                      <w:kern w:val="0"/>
+                      <w:sz w:val="20"/>
+                      <w:szCs w:val="20"/>
+                      <w:lang w:eastAsia="en-IN"/>
+                      <w14:ligatures w14:val="none"/>
+                    </w:rPr>
+                    <w:t>load_in_4bit=True</w:t>
+                  </w:r>
+                </w:p>
+                <w:p>
+                  <w:pPr>
+                    <w:spacing w:after="0" w:line="240" w:lineRule="auto"/>
+                    <w:rPr>
+                      <w:rFonts w:ascii="Times New Roman" w:eastAsia="Times New Roman" w:hAnsi="Times New Roman" w:cs="Times New Roman"/>
+                      <w:kern w:val="0"/>
+                      <w:lang w:eastAsia="en-IN"/>
+                      <w14:ligatures w14:val="none"/>
+                    </w:rPr>
+                  </w:pPr>
+                </w:p>
+              </w:tc>
+              <w:tc>
+                <w:tcPr>
+                  <w:tcW w:w="0" w:type="auto"/>
+                  <w:vAlign w:val="center"/>
+                  <w:hideMark/>
+                </w:tcPr>
+                <w:p>
+                  <w:pPr>
+                    <w:spacing w:after="0" w:line="240" w:lineRule="auto"/>
+                    <w:rPr>
+                      <w:rFonts w:ascii="Times New Roman" w:eastAsia="Times New Roman" w:hAnsi="Times New Roman" w:cs="Times New Roman"/>
+                      <w:kern w:val="0"/>
+                      <w:lang w:eastAsia="en-IN"/>
+                      <w14:ligatures w14:val="none"/>
+                    </w:rPr>
+                  </w:pPr>
+                </w:p>
+                <w:p>
+                  <w:pPr>
+                    <w:spacing w:after="0" w:line="240" w:lineRule="auto"/>
+                    <w:rPr>
+                      <w:rFonts w:ascii="Times New Roman" w:eastAsia="Times New Roman" w:hAnsi="Times New Roman" w:cs="Times New Roman"/>
+                      <w:kern w:val="0"/>
+                      <w:lang w:eastAsia="en-IN"/>
+                      <w14:ligatures w14:val="none"/>
+                    </w:rPr>
+                  </w:pPr>
+                  <w:r>
+                    <w:rPr>
+                      <w:rFonts w:ascii="Times New Roman" w:eastAsia="Times New Roman" w:hAnsi="Times New Roman" w:cs="Times New Roman"/>
+                      <w:kern w:val="0"/>
+                      <w:lang w:eastAsia="en-IN"/>
+                      <w14:ligatures w14:val="none"/>
+                    </w:rPr>
+                    <w:t xml:space="preserve">Loads the model in </w:t>
+                  </w:r>
+                  <w:r>
+                    <w:rPr>
+                      <w:rFonts w:ascii="Times New Roman" w:eastAsia="Times New Roman" w:hAnsi="Times New Roman" w:cs="Times New Roman"/>
+                      <w:b/>
+                      <w:bCs/>
+                      <w:kern w:val="0"/>
+                      <w:lang w:eastAsia="en-IN"/>
+                      <w14:ligatures w14:val="none"/>
+                    </w:rPr>
+                    <w:t>QLoRA 4-bit mode</w:t>
+                  </w:r>
+                  <w:r>
+                    <w:rPr>
+                      <w:rFonts w:ascii="Times New Roman" w:eastAsia="Times New Roman" w:hAnsi="Times New Roman" w:cs="Times New Roman"/>
+                      <w:kern w:val="0"/>
+                      <w:lang w:eastAsia="en-IN"/>
+                      <w14:ligatures w14:val="none"/>
+                    </w:rPr>
+                    <w:t xml:space="preserve"> = massively reduced VRAM, same quality</w:t>
+                  </w:r>
+                </w:p>
+              </w:tc>
+            </w:tr>
+          </w:tbl>
+          <w:p>
+            <w:pPr>
+              <w:rPr>
+                <w:b/>
+                <w:bCs/>
+              </w:rPr>
+            </w:pPr>
+          </w:p>
+        </w:tc>
+      </w:tr>
+    </w:tbl>
+    <w:p/>
+    <w:p>
+      <w:pPr>
+        <w:rPr>
+          <w:b/>
+          <w:bCs/>
+        </w:rPr>
+      </w:pPr>
+      <w:r>
+        <w:rPr>
+          <w:rFonts w:ascii="Segoe UI Emoji" w:hAnsi="Segoe UI Emoji" w:cs="Segoe UI Emoji"/>
+          <w:b/>
+          <w:bCs/>
+        </w:rPr>
+        <w:t>✅</w:t>
+      </w:r>
+      <w:r>
+        <w:rPr>
+          <w:b/>
+          <w:bCs/>
+        </w:rPr>
+        <w:t xml:space="preserve"> Step 5: Apply Chat Template for Gemma</w:t>
+      </w:r>
+    </w:p>
+    <w:p>
+      <w:r>
+        <w:t>python</w:t>
+      </w:r>
+    </w:p>
+    <w:p>
+      <w:r>
+        <w:t>CopyEdit</w:t>
+      </w:r>
+    </w:p>
+    <w:p>
+      <w:r>
+        <w:t xml:space="preserve">from </w:t>
+      </w:r>
+      <w:proofErr w:type="gramStart"/>
+      <w:r>
+        <w:t>unsloth.chat</w:t>
+      </w:r>
+      <w:proofErr w:type="gramEnd"/>
+      <w:r>
+        <w:t>_templates import get_chat_template</w:t>
+      </w:r>
+    </w:p>
+    <w:p>
+      <w:r>
+        <w:t>tokenizer = get_chat_</w:t>
+      </w:r>
+      <w:proofErr w:type="gramStart"/>
+      <w:r>
+        <w:t>template(</w:t>
+      </w:r>
+      <w:proofErr w:type="gramEnd"/>
+      <w:r>
+        <w:t>tokenizer, chat_template="gemma-3")</w:t>
+      </w:r>
+    </w:p>
+    <w:p>
+      <w:r>
+        <w:t xml:space="preserve">While finetunning the connection got stopped automatically hmm so clearly run pod has issue which lets </w:t>
+      </w:r>
+      <w:proofErr w:type="gramStart"/>
+      <w:r>
+        <w:t>a</w:t>
+      </w:r>
+      <w:proofErr w:type="gramEnd"/>
+      <w:r>
+        <w:t xml:space="preserve"> azure or gcp won’t have but the cost benefit is also there</w:t>
+      </w:r>
+    </w:p>
+    <w:p>
+      <w:proofErr w:type="gramStart"/>
+      <w:r>
+        <w:lastRenderedPageBreak/>
+        <w:t>So</w:t>
+      </w:r>
+      <w:proofErr w:type="gramEnd"/>
+      <w:r>
+        <w:t xml:space="preserve"> at 400 steps loss was 0 I didn’t apply checkpointing so model needs to be retrained I guess only 600 samples are </w:t>
+      </w:r>
+      <w:proofErr w:type="gramStart"/>
+      <w:r>
+        <w:t>a</w:t>
+      </w:r>
+      <w:proofErr w:type="gramEnd"/>
+      <w:r>
+        <w:t xml:space="preserve"> issue we need more data I </w:t>
+      </w:r>
+      <w:proofErr w:type="gramStart"/>
+      <w:r>
+        <w:t>guess ,</w:t>
+      </w:r>
+      <w:proofErr w:type="gramEnd"/>
+      <w:r>
+        <w:t xml:space="preserve"> but let’s do a </w:t>
+      </w:r>
+      <w:proofErr w:type="gramStart"/>
+      <w:r>
+        <w:t>400 step</w:t>
+      </w:r>
+      <w:proofErr w:type="gramEnd"/>
+      <w:r>
+        <w:t xml:space="preserve"> run and then we can improve on data</w:t>
+      </w:r>
+    </w:p>
+    <w:p>
+      <w:r>
+        <w:t>I think we have a data problem in here</w:t>
+      </w:r>
+      <w:r>
+        <w:t xml:space="preserve"> let the trainning run be completed</w:t>
+      </w:r>
+    </w:p>
+    <w:p/>
+    <w:p>
+      <w:pPr>
+        <w:rPr>
+          <w:b/>
+          <w:bCs/>
+        </w:rPr>
+      </w:pPr>
+      <w:proofErr w:type="gramStart"/>
+      <w:r>
+        <w:rPr>
+          <w:b/>
+          <w:bCs/>
+        </w:rPr>
+        <w:t>Again</w:t>
+      </w:r>
+      <w:proofErr w:type="gramEnd"/>
+      <w:r>
+        <w:rPr>
+          <w:b/>
+          <w:bCs/>
+        </w:rPr>
+        <w:t xml:space="preserve"> connection error comes in unsloth</w:t>
+      </w:r>
+      <w:r>
+        <w:rPr>
+          <w:b/>
+          <w:bCs/>
+        </w:rPr>
+        <w:t xml:space="preserve"> good this we had checkpointing enabled so we were good</w:t>
+      </w:r>
+      <w:r>
+        <w:rPr>
+          <w:b/>
+          <w:bCs/>
+        </w:rPr>
+        <w:t xml:space="preserve">, we can restart </w:t>
+      </w:r>
+      <w:r>
+        <w:rPr>
+          <w:b/>
+          <w:bCs/>
+        </w:rPr>
+        <w:t>fine tunning</w:t>
+      </w:r>
+      <w:r>
+        <w:rPr>
+          <w:b/>
+          <w:bCs/>
+        </w:rPr>
+        <w:t xml:space="preserve"> from there</w:t>
+      </w:r>
+    </w:p>
+    <w:p>
+      <w:pPr>
+        <w:rPr>
+          <w:b/>
+          <w:bCs/>
+        </w:rPr>
+      </w:pPr>
+      <w:r>
+        <w:rPr>
+          <w:b/>
+          <w:bCs/>
+        </w:rPr>
+        <w:t xml:space="preserve">So clearly a 2B model is not working </w:t>
+      </w:r>
+      <w:proofErr w:type="gramStart"/>
+      <w:r>
+        <w:rPr>
+          <w:b/>
+          <w:bCs/>
+        </w:rPr>
+        <w:t>well ?</w:t>
+      </w:r>
+      <w:proofErr w:type="gramEnd"/>
+    </w:p>
+    <w:p>
+      <w:r>
+        <w:t xml:space="preserve">Will going for a proper </w:t>
+      </w:r>
+      <w:proofErr w:type="gramStart"/>
+      <w:r>
+        <w:t>fine tuning</w:t>
+      </w:r>
+      <w:proofErr w:type="gramEnd"/>
+      <w:r>
+        <w:t xml:space="preserve"> run</w:t>
+      </w:r>
+    </w:p>
+    <w:p/>
+    <w:p>
+      <w:pPr>
+        <w:rPr>
+          <w:b/>
+          <w:bCs/>
+        </w:rPr>
+      </w:pPr>
+      <w:r>
+        <w:rPr>
+          <w:b/>
+          <w:bCs/>
+        </w:rPr>
+        <w:t>Trainning data –</w:t>
+      </w:r>
+    </w:p>
+    <w:p>
+      <w:pPr>
+        <w:rPr>
+          <w:b/>
+          <w:bCs/>
+        </w:rPr>
+      </w:pPr>
+      <w:r>
+        <w:rPr>
+          <w:b/>
+          <w:bCs/>
+        </w:rPr>
+        <w:t xml:space="preserve">1.We will use gemini to genrated </w:t>
+      </w:r>
+      <w:r>
+        <w:rPr>
+          <w:b/>
+          <w:bCs/>
+        </w:rPr>
+        <w:t xml:space="preserve">synthetic </w:t>
+      </w:r>
+      <w:r>
+        <w:rPr>
+          <w:b/>
+          <w:bCs/>
+        </w:rPr>
+        <w:t>trainning data</w:t>
+      </w:r>
+      <w:r>
+        <w:rPr>
+          <w:b/>
+          <w:bCs/>
+        </w:rPr>
+        <w:t xml:space="preserve"> with prompting</w:t>
+      </w:r>
+      <w:r>
+        <w:rPr>
+          <w:b/>
+          <w:bCs/>
+        </w:rPr>
+        <w:t>.</w:t>
+      </w:r>
+    </w:p>
+    <w:p>
+      <w:pPr>
+        <w:rPr>
+          <w:b/>
+          <w:bCs/>
+        </w:rPr>
+      </w:pPr>
+      <w:r>
+        <w:rPr>
+          <w:b/>
+          <w:bCs/>
+        </w:rPr>
+        <w:t>(</w:t>
+      </w:r>
+      <w:r>
+        <w:rPr>
+          <w:b/>
+          <w:bCs/>
+        </w:rPr>
+        <w:t>gemini-2.5-flash-lite-preview-06-17</w:t>
+      </w:r>
+      <w:r>
+        <w:rPr>
+          <w:b/>
+          <w:bCs/>
+        </w:rPr>
+        <w:t>)</w:t>
+      </w:r>
+    </w:p>
+    <w:p>
+      <w:pPr>
+        <w:rPr>
+          <w:b/>
+          <w:bCs/>
+        </w:rPr>
+      </w:pPr>
+      <w:r>
+        <w:rPr>
+          <w:b/>
+          <w:bCs/>
+        </w:rPr>
+        <w:t>100 api calls in 100 -&gt;10k</w:t>
+      </w:r>
+    </w:p>
+    <w:p>
+      <w:pPr>
+        <w:rPr>
+          <w:b/>
+          <w:bCs/>
+        </w:rPr>
+      </w:pPr>
+      <w:proofErr w:type="gramStart"/>
+      <w:r>
+        <w:rPr>
+          <w:b/>
+          <w:bCs/>
+        </w:rPr>
+        <w:t>So</w:t>
+      </w:r>
+      <w:proofErr w:type="gramEnd"/>
+      <w:r>
+        <w:rPr>
+          <w:b/>
+          <w:bCs/>
+        </w:rPr>
+        <w:t xml:space="preserve"> I guess 600 api calls we would need</w:t>
+      </w:r>
+    </w:p>
+    <w:p>
+      <w:r>
+        <w:t xml:space="preserve">The next run will be bigger </w:t>
+      </w:r>
+      <w:proofErr w:type="gramStart"/>
+      <w:r>
+        <w:t>and(</w:t>
+      </w:r>
+      <w:proofErr w:type="gramEnd"/>
+      <w:r>
+        <w:t xml:space="preserve">bigger not only in terms of </w:t>
+      </w:r>
+      <w:proofErr w:type="gramStart"/>
+      <w:r>
+        <w:t>steps )</w:t>
+      </w:r>
+      <w:proofErr w:type="gramEnd"/>
+      <w:r>
+        <w:t xml:space="preserve"> in terms of size as </w:t>
+      </w:r>
+      <w:proofErr w:type="gramStart"/>
+      <w:r>
+        <w:t>well .</w:t>
+      </w:r>
+      <w:proofErr w:type="gramEnd"/>
+    </w:p>
+    <w:p>
+      <w:proofErr w:type="gramStart"/>
+      <w:r>
+        <w:t>So</w:t>
+      </w:r>
+      <w:proofErr w:type="gramEnd"/>
+      <w:r>
+        <w:t xml:space="preserve"> we started by 600 samples for a 2 billion model it makes </w:t>
+      </w:r>
+      <w:proofErr w:type="gramStart"/>
+      <w:r>
+        <w:t>sense ,</w:t>
+      </w:r>
+      <w:proofErr w:type="gramEnd"/>
+      <w:r>
+        <w:t xml:space="preserve"> but I thought may we can try but now we will be using 60k </w:t>
+      </w:r>
+      <w:proofErr w:type="gramStart"/>
+      <w:r>
+        <w:t>samples(</w:t>
+      </w:r>
+      <w:proofErr w:type="gramEnd"/>
+      <w:r>
+        <w:t>10k per classes)</w:t>
+      </w:r>
+    </w:p>
+    <w:p>
+      <w:pPr>
+        <w:rPr>
+          <w:b/>
+          <w:bCs/>
+        </w:rPr>
+      </w:pPr>
+      <w:proofErr w:type="gramStart"/>
+      <w:r>
+        <w:rPr>
+          <w:b/>
+          <w:bCs/>
+        </w:rPr>
+        <w:t>So</w:t>
+      </w:r>
+      <w:proofErr w:type="gramEnd"/>
+      <w:r>
+        <w:rPr>
+          <w:b/>
+          <w:bCs/>
+        </w:rPr>
+        <w:t xml:space="preserve"> 600-60000 a 100x jump in a date and we trained for 400 steps we will </w:t>
+      </w:r>
+      <w:r>
+        <w:rPr>
+          <w:b/>
+          <w:bCs/>
+        </w:rPr>
+        <w:t>11,250 total steps (28x more training!)</w:t>
+      </w:r>
+      <w:r>
+        <w:rPr>
+          <w:b/>
+          <w:bCs/>
+        </w:rPr>
+        <w:t xml:space="preserve"> </w:t>
+      </w:r>
+      <w:r>
+        <w:rPr>
+          <w:b/>
+          <w:bCs/>
+        </w:rPr>
+        <w:t>jump</w:t>
+      </w:r>
+    </w:p>
+    <w:p>
+      <w:r>
+        <w:t xml:space="preserve">As they say train for longer duration and with big /massive data magic happens lets’s </w:t>
+      </w:r>
+      <w:proofErr w:type="gramStart"/>
+      <w:r>
+        <w:t>see(</w:t>
+      </w:r>
+      <w:proofErr w:type="gramEnd"/>
+      <w:r>
+        <w:t>not algo is important he he he)</w:t>
+      </w:r>
+    </w:p>
+    <w:p>
+      <w:r>
+        <w:t>Note please use this runpod otherwise we will always have connection error</w:t>
+      </w:r>
+    </w:p>
+    <w:p>
+      <w:r>
+        <w:t>Once you've launched your training with:</w:t>
+      </w:r>
+    </w:p>
+    <w:p>
+      <w:pPr>
+        <w:rPr>
+          <w:b/>
+          <w:bCs/>
+        </w:rPr>
+      </w:pPr>
+      <w:r>
+        <w:rPr>
+          <w:b/>
+          <w:bCs/>
+        </w:rPr>
+        <w:t>nohup python job.py &gt;&gt; train.log 2&gt;&amp;1 &amp;</w:t>
+      </w:r>
+    </w:p>
+    <w:p>
+      <w:r>
+        <w:t xml:space="preserve">You are </w:t>
+      </w:r>
+      <w:r>
+        <w:rPr>
+          <w:b/>
+          <w:bCs/>
+        </w:rPr>
+        <w:t>100% safe to:</w:t>
+      </w:r>
+    </w:p>
+    <w:p>
+      <w:pPr>
+        <w:numPr>
+          <w:ilvl w:val="0"/>
+          <w:numId w:val="13"/>
+        </w:numPr>
+      </w:pPr>
+      <w:r>
+        <w:rPr>
+          <w:rFonts w:ascii="Segoe UI Emoji" w:hAnsi="Segoe UI Emoji" w:cs="Segoe UI Emoji"/>
+        </w:rPr>
+        <w:t>❌</w:t>
+      </w:r>
+      <w:r>
+        <w:t xml:space="preserve"> Close the terminal</w:t>
+      </w:r>
+    </w:p>
+    <w:p>
+      <w:pPr>
+        <w:numPr>
+          <w:ilvl w:val="0"/>
+          <w:numId w:val="13"/>
+        </w:numPr>
+      </w:pPr>
+      <w:r>
+        <w:rPr>
+          <w:rFonts w:ascii="Segoe UI Emoji" w:hAnsi="Segoe UI Emoji" w:cs="Segoe UI Emoji"/>
+        </w:rPr>
+        <w:t>❌</w:t>
+      </w:r>
+      <w:r>
+        <w:t xml:space="preserve"> Refresh your browser</w:t>
+      </w:r>
+    </w:p>
+    <w:p>
+      <w:pPr>
+        <w:numPr>
+          <w:ilvl w:val="0"/>
+          <w:numId w:val="13"/>
+        </w:numPr>
+      </w:pPr>
+      <w:r>
+        <w:rPr>
+          <w:rFonts w:ascii="Segoe UI Emoji" w:hAnsi="Segoe UI Emoji" w:cs="Segoe UI Emoji"/>
+        </w:rPr>
+        <w:t>❌</w:t>
+      </w:r>
+      <w:r>
+        <w:t xml:space="preserve"> Shut your laptop lid</w:t>
+      </w:r>
+    </w:p>
+    <w:p>
+      <w:pPr>
+        <w:numPr>
+          <w:ilvl w:val="0"/>
+          <w:numId w:val="13"/>
+        </w:numPr>
+      </w:pPr>
+      <w:r>
+        <w:rPr>
+          <w:rFonts w:ascii="Segoe UI Emoji" w:hAnsi="Segoe UI Emoji" w:cs="Segoe UI Emoji"/>
+        </w:rPr>
+        <w:t>❌</w:t>
+      </w:r>
+      <w:r>
+        <w:t xml:space="preserve"> Disconnect your internet</w:t>
+      </w:r>
+    </w:p>
+    <w:p>
+      <w:r>
+        <w:lastRenderedPageBreak/>
+        <w:t xml:space="preserve">Your training will </w:t>
+      </w:r>
+      <w:r>
+        <w:rPr>
+          <w:b/>
+          <w:bCs/>
+        </w:rPr>
+        <w:t>keep running in the background</w:t>
+      </w:r>
+      <w:r>
+        <w:t xml:space="preserve"> on RunPod.</w:t>
+      </w:r>
+    </w:p>
+    <w:p>
+      <w:r>
+        <w:pict w14:anchorId="5DE8B504">
+          <v:rect id="_x0000_i1038" style="width:0;height:1.5pt" o:hralign="center" o:hrstd="t" o:hr="t" fillcolor="#a0a0a0" stroked="f"/>
+        </w:pict>
+      </w:r>
+    </w:p>
+    <w:p>
+      <w:pPr>
+        <w:rPr>
+          <w:b/>
+          <w:bCs/>
+        </w:rPr>
+      </w:pPr>
+      <w:r>
+        <w:rPr>
+          <w:rFonts w:ascii="Segoe UI Emoji" w:hAnsi="Segoe UI Emoji" w:cs="Segoe UI Emoji"/>
+          <w:b/>
+          <w:bCs/>
+        </w:rPr>
+        <w:t>🔄</w:t>
+      </w:r>
+      <w:r>
+        <w:rPr>
+          <w:b/>
+          <w:bCs/>
+        </w:rPr>
+        <w:t xml:space="preserve"> Later, you can reconnect and check:</w:t>
+      </w:r>
+    </w:p>
+    <w:p>
+      <w:pPr>
+        <w:rPr>
+          <w:b/>
+          <w:bCs/>
+        </w:rPr>
+      </w:pPr>
+      <w:r>
+        <w:rPr>
+          <w:rFonts w:ascii="Segoe UI Emoji" w:hAnsi="Segoe UI Emoji" w:cs="Segoe UI Emoji"/>
+          <w:b/>
+          <w:bCs/>
+        </w:rPr>
+        <w:t>🧾</w:t>
+      </w:r>
+      <w:r>
+        <w:rPr>
+          <w:b/>
+          <w:bCs/>
+        </w:rPr>
+        <w:t xml:space="preserve"> To confirm it's still running:</w:t>
+      </w:r>
+    </w:p>
+    <w:p>
+      <w:r>
+        <w:t>ps aux | grep job.py</w:t>
+      </w:r>
+    </w:p>
+    <w:p>
+      <w:pPr>
+        <w:rPr>
+          <w:b/>
+          <w:bCs/>
+        </w:rPr>
+      </w:pPr>
+      <w:r>
+        <w:rPr>
+          <w:rFonts w:ascii="Segoe UI Emoji" w:hAnsi="Segoe UI Emoji" w:cs="Segoe UI Emoji"/>
+          <w:b/>
+          <w:bCs/>
+        </w:rPr>
+        <w:t>📄</w:t>
+      </w:r>
+      <w:r>
+        <w:rPr>
+          <w:b/>
+          <w:bCs/>
+        </w:rPr>
+        <w:t xml:space="preserve"> To see your training output:</w:t>
+      </w:r>
+    </w:p>
+    <w:p>
+      <w:r>
+        <w:t>tail -f train.log</w:t>
+      </w:r>
+    </w:p>
+    <w:p>
+      <w:pPr>
+        <w:rPr>
+          <w:b/>
+          <w:bCs/>
+        </w:rPr>
+      </w:pPr>
+      <w:r>
+        <w:rPr>
+          <w:rFonts w:ascii="Segoe UI Emoji" w:hAnsi="Segoe UI Emoji" w:cs="Segoe UI Emoji"/>
+          <w:b/>
+          <w:bCs/>
+        </w:rPr>
+        <w:t>🔚</w:t>
+      </w:r>
+      <w:r>
+        <w:rPr>
+          <w:b/>
+          <w:bCs/>
+        </w:rPr>
+        <w:t xml:space="preserve"> To stop it if needed:</w:t>
+      </w:r>
+    </w:p>
+    <w:p>
+      <w:r>
+        <w:t>kill &lt;PID&gt;</w:t>
+      </w:r>
+    </w:p>
+    <w:p>
+      <w:r>
+        <w:pict w14:anchorId="437532F2">
+          <v:rect id="_x0000_i1039" style="width:0;height:1.5pt" o:hralign="center" o:hrstd="t" o:hr="t" fillcolor="#a0a0a0" stroked="f"/>
+        </w:pict>
+      </w:r>
+    </w:p>
+    <w:p>
+      <w:pPr>
+        <w:rPr>
+          <w:b/>
+          <w:bCs/>
+        </w:rPr>
+      </w:pPr>
+      <w:r>
+        <w:rPr>
+          <w:rFonts w:ascii="Segoe UI Symbol" w:hAnsi="Segoe UI Symbol" w:cs="Segoe UI Symbol"/>
+          <w:b/>
+          <w:bCs/>
+        </w:rPr>
+        <w:t>🛠</w:t>
+      </w:r>
+      <w:r>
+        <w:rPr>
+          <w:b/>
+          <w:bCs/>
+        </w:rPr>
+        <w:t xml:space="preserve"> Pro Tip:</w:t>
+      </w:r>
+    </w:p>
+    <w:p>
+      <w:r>
+        <w:t>Put this in a run_train.sh if you want to reuse it easily:</w:t>
+      </w:r>
+    </w:p>
+    <w:p>
+      <w:proofErr w:type="gramStart"/>
+      <w:r>
+        <w:t>#!/</w:t>
+      </w:r>
+      <w:proofErr w:type="gramEnd"/>
+      <w:r>
+        <w:t>bin/bash</w:t>
+      </w:r>
+    </w:p>
+    <w:p>
+      <w:r>
+        <w:t>LOGFILE="logs/train_$(date +%Y-%m-%d_%H-%M).log"</w:t>
+      </w:r>
+    </w:p>
+    <w:p>
+      <w:r>
+        <w:t>nohup python job.py &gt;&gt; "$LOGFILE" 2&gt;&amp;1 &amp;</w:t>
+      </w:r>
+    </w:p>
+    <w:p>
+      <w:r>
+        <w:t>echo "</w:t>
+      </w:r>
+      <w:r>
+        <w:rPr>
+          <w:rFonts w:ascii="Segoe UI Emoji" w:hAnsi="Segoe UI Emoji" w:cs="Segoe UI Emoji"/>
+        </w:rPr>
+        <w:t>🚀</w:t>
+      </w:r>
+      <w:r>
+        <w:t xml:space="preserve"> Training started. Logs in $LOGFILE"</w:t>
+      </w:r>
+    </w:p>
+    <w:p>
+      <w:r>
+        <w:t>Let me know if you want me to generate that file for you.</w:t>
+      </w:r>
+    </w:p>
     <w:p/>
     <w:sectPr>
       <w:pgSz w:w="11906" w:h="16838"/>
@@ -4926,6 +6282,155 @@
     </w:lvl>
   </w:abstractNum>
   <w:abstractNum w:abstractNumId="3" w15:restartNumberingAfterBreak="0">
+    <w:nsid w:val="26AD7828"/>
+    <w:multiLevelType w:val="multilevel"/>
+    <w:tmpl w:val="D51881FA"/>
+    <w:lvl w:ilvl="0">
+      <w:start w:val="1"/>
+      <w:numFmt w:val="bullet"/>
+      <w:lvlText w:val=""/>
+      <w:lvlJc w:val="left"/>
+      <w:pPr>
+        <w:tabs>
+          <w:tab w:val="num" w:pos="720"/>
+        </w:tabs>
+        <w:ind w:left="720" w:hanging="360"/>
+      </w:pPr>
+      <w:rPr>
+        <w:rFonts w:ascii="Symbol" w:hAnsi="Symbol" w:hint="default"/>
+        <w:sz w:val="20"/>
+      </w:rPr>
+    </w:lvl>
+    <w:lvl w:ilvl="1" w:tentative="1">
+      <w:start w:val="1"/>
+      <w:numFmt w:val="bullet"/>
+      <w:lvlText w:val="o"/>
+      <w:lvlJc w:val="left"/>
+      <w:pPr>
+        <w:tabs>
+          <w:tab w:val="num" w:pos="1440"/>
+        </w:tabs>
+        <w:ind w:left="1440" w:hanging="360"/>
+      </w:pPr>
+      <w:rPr>
+        <w:rFonts w:ascii="Courier New" w:hAnsi="Courier New" w:hint="default"/>
+        <w:sz w:val="20"/>
+      </w:rPr>
+    </w:lvl>
+    <w:lvl w:ilvl="2" w:tentative="1">
+      <w:start w:val="1"/>
+      <w:numFmt w:val="bullet"/>
+      <w:lvlText w:val=""/>
+      <w:lvlJc w:val="left"/>
+      <w:pPr>
+        <w:tabs>
+          <w:tab w:val="num" w:pos="2160"/>
+        </w:tabs>
+        <w:ind w:left="2160" w:hanging="360"/>
+      </w:pPr>
+      <w:rPr>
+        <w:rFonts w:ascii="Wingdings" w:hAnsi="Wingdings" w:hint="default"/>
+        <w:sz w:val="20"/>
+      </w:rPr>
+    </w:lvl>
+    <w:lvl w:ilvl="3" w:tentative="1">
+      <w:start w:val="1"/>
+      <w:numFmt w:val="bullet"/>
+      <w:lvlText w:val=""/>
+      <w:lvlJc w:val="left"/>
+      <w:pPr>
+        <w:tabs>
+          <w:tab w:val="num" w:pos="2880"/>
+        </w:tabs>
+        <w:ind w:left="2880" w:hanging="360"/>
+      </w:pPr>
+      <w:rPr>
+        <w:rFonts w:ascii="Wingdings" w:hAnsi="Wingdings" w:hint="default"/>
+        <w:sz w:val="20"/>
+      </w:rPr>
+    </w:lvl>
+    <w:lvl w:ilvl="4" w:tentative="1">
+      <w:start w:val="1"/>
+      <w:numFmt w:val="bullet"/>
+      <w:lvlText w:val=""/>
+      <w:lvlJc w:val="left"/>
+      <w:pPr>
+        <w:tabs>
+          <w:tab w:val="num" w:pos="3600"/>
+        </w:tabs>
+        <w:ind w:left="3600" w:hanging="360"/>
+      </w:pPr>
+      <w:rPr>
+        <w:rFonts w:ascii="Wingdings" w:hAnsi="Wingdings" w:hint="default"/>
+        <w:sz w:val="20"/>
+      </w:rPr>
+    </w:lvl>
+    <w:lvl w:ilvl="5" w:tentative="1">
+      <w:start w:val="1"/>
+      <w:numFmt w:val="bullet"/>
+      <w:lvlText w:val=""/>
+      <w:lvlJc w:val="left"/>
+      <w:pPr>
+        <w:tabs>
+          <w:tab w:val="num" w:pos="4320"/>
+        </w:tabs>
+        <w:ind w:left="4320" w:hanging="360"/>
+      </w:pPr>
+      <w:rPr>
+        <w:rFonts w:ascii="Wingdings" w:hAnsi="Wingdings" w:hint="default"/>
+        <w:sz w:val="20"/>
+      </w:rPr>
+    </w:lvl>
+    <w:lvl w:ilvl="6" w:tentative="1">
+      <w:start w:val="1"/>
+      <w:numFmt w:val="bullet"/>
+      <w:lvlText w:val=""/>
+      <w:lvlJc w:val="left"/>
+      <w:pPr>
+        <w:tabs>
+          <w:tab w:val="num" w:pos="5040"/>
+        </w:tabs>
+        <w:ind w:left="5040" w:hanging="360"/>
+      </w:pPr>
+      <w:rPr>
+        <w:rFonts w:ascii="Wingdings" w:hAnsi="Wingdings" w:hint="default"/>
+        <w:sz w:val="20"/>
+      </w:rPr>
+    </w:lvl>
+    <w:lvl w:ilvl="7" w:tentative="1">
+      <w:start w:val="1"/>
+      <w:numFmt w:val="bullet"/>
+      <w:lvlText w:val=""/>
+      <w:lvlJc w:val="left"/>
+      <w:pPr>
+        <w:tabs>
+          <w:tab w:val="num" w:pos="5760"/>
+        </w:tabs>
+        <w:ind w:left="5760" w:hanging="360"/>
+      </w:pPr>
+      <w:rPr>
+        <w:rFonts w:ascii="Wingdings" w:hAnsi="Wingdings" w:hint="default"/>
+        <w:sz w:val="20"/>
+      </w:rPr>
+    </w:lvl>
+    <w:lvl w:ilvl="8" w:tentative="1">
+      <w:start w:val="1"/>
+      <w:numFmt w:val="bullet"/>
+      <w:lvlText w:val=""/>
+      <w:lvlJc w:val="left"/>
+      <w:pPr>
+        <w:tabs>
+          <w:tab w:val="num" w:pos="6480"/>
+        </w:tabs>
+        <w:ind w:left="6480" w:hanging="360"/>
+      </w:pPr>
+      <w:rPr>
+        <w:rFonts w:ascii="Wingdings" w:hAnsi="Wingdings" w:hint="default"/>
+        <w:sz w:val="20"/>
+      </w:rPr>
+    </w:lvl>
+  </w:abstractNum>
+  <w:abstractNum w:abstractNumId="4" w15:restartNumberingAfterBreak="0">
     <w:nsid w:val="331D17E3"/>
     <w:multiLevelType w:val="multilevel"/>
     <w:tmpl w:val="3F700802"/>
@@ -5042,7 +6547,156 @@
       </w:pPr>
     </w:lvl>
   </w:abstractNum>
-  <w:abstractNum w:abstractNumId="4" w15:restartNumberingAfterBreak="0">
+  <w:abstractNum w:abstractNumId="5" w15:restartNumberingAfterBreak="0">
+    <w:nsid w:val="33673253"/>
+    <w:multiLevelType w:val="multilevel"/>
+    <w:tmpl w:val="AA3402C0"/>
+    <w:lvl w:ilvl="0">
+      <w:start w:val="1"/>
+      <w:numFmt w:val="bullet"/>
+      <w:lvlText w:val=""/>
+      <w:lvlJc w:val="left"/>
+      <w:pPr>
+        <w:tabs>
+          <w:tab w:val="num" w:pos="720"/>
+        </w:tabs>
+        <w:ind w:left="720" w:hanging="360"/>
+      </w:pPr>
+      <w:rPr>
+        <w:rFonts w:ascii="Symbol" w:hAnsi="Symbol" w:hint="default"/>
+        <w:sz w:val="20"/>
+      </w:rPr>
+    </w:lvl>
+    <w:lvl w:ilvl="1" w:tentative="1">
+      <w:start w:val="1"/>
+      <w:numFmt w:val="bullet"/>
+      <w:lvlText w:val="o"/>
+      <w:lvlJc w:val="left"/>
+      <w:pPr>
+        <w:tabs>
+          <w:tab w:val="num" w:pos="1440"/>
+        </w:tabs>
+        <w:ind w:left="1440" w:hanging="360"/>
+      </w:pPr>
+      <w:rPr>
+        <w:rFonts w:ascii="Courier New" w:hAnsi="Courier New" w:hint="default"/>
+        <w:sz w:val="20"/>
+      </w:rPr>
+    </w:lvl>
+    <w:lvl w:ilvl="2" w:tentative="1">
+      <w:start w:val="1"/>
+      <w:numFmt w:val="bullet"/>
+      <w:lvlText w:val=""/>
+      <w:lvlJc w:val="left"/>
+      <w:pPr>
+        <w:tabs>
+          <w:tab w:val="num" w:pos="2160"/>
+        </w:tabs>
+        <w:ind w:left="2160" w:hanging="360"/>
+      </w:pPr>
+      <w:rPr>
+        <w:rFonts w:ascii="Wingdings" w:hAnsi="Wingdings" w:hint="default"/>
+        <w:sz w:val="20"/>
+      </w:rPr>
+    </w:lvl>
+    <w:lvl w:ilvl="3" w:tentative="1">
+      <w:start w:val="1"/>
+      <w:numFmt w:val="bullet"/>
+      <w:lvlText w:val=""/>
+      <w:lvlJc w:val="left"/>
+      <w:pPr>
+        <w:tabs>
+          <w:tab w:val="num" w:pos="2880"/>
+        </w:tabs>
+        <w:ind w:left="2880" w:hanging="360"/>
+      </w:pPr>
+      <w:rPr>
+        <w:rFonts w:ascii="Wingdings" w:hAnsi="Wingdings" w:hint="default"/>
+        <w:sz w:val="20"/>
+      </w:rPr>
+    </w:lvl>
+    <w:lvl w:ilvl="4" w:tentative="1">
+      <w:start w:val="1"/>
+      <w:numFmt w:val="bullet"/>
+      <w:lvlText w:val=""/>
+      <w:lvlJc w:val="left"/>
+      <w:pPr>
+        <w:tabs>
+          <w:tab w:val="num" w:pos="3600"/>
+        </w:tabs>
+        <w:ind w:left="3600" w:hanging="360"/>
+      </w:pPr>
+      <w:rPr>
+        <w:rFonts w:ascii="Wingdings" w:hAnsi="Wingdings" w:hint="default"/>
+        <w:sz w:val="20"/>
+      </w:rPr>
+    </w:lvl>
+    <w:lvl w:ilvl="5" w:tentative="1">
+      <w:start w:val="1"/>
+      <w:numFmt w:val="bullet"/>
+      <w:lvlText w:val=""/>
+      <w:lvlJc w:val="left"/>
+      <w:pPr>
+        <w:tabs>
+          <w:tab w:val="num" w:pos="4320"/>
+        </w:tabs>
+        <w:ind w:left="4320" w:hanging="360"/>
+      </w:pPr>
+      <w:rPr>
+        <w:rFonts w:ascii="Wingdings" w:hAnsi="Wingdings" w:hint="default"/>
+        <w:sz w:val="20"/>
+      </w:rPr>
+    </w:lvl>
+    <w:lvl w:ilvl="6" w:tentative="1">
+      <w:start w:val="1"/>
+      <w:numFmt w:val="bullet"/>
+      <w:lvlText w:val=""/>
+      <w:lvlJc w:val="left"/>
+      <w:pPr>
+        <w:tabs>
+          <w:tab w:val="num" w:pos="5040"/>
+        </w:tabs>
+        <w:ind w:left="5040" w:hanging="360"/>
+      </w:pPr>
+      <w:rPr>
+        <w:rFonts w:ascii="Wingdings" w:hAnsi="Wingdings" w:hint="default"/>
+        <w:sz w:val="20"/>
+      </w:rPr>
+    </w:lvl>
+    <w:lvl w:ilvl="7" w:tentative="1">
+      <w:start w:val="1"/>
+      <w:numFmt w:val="bullet"/>
+      <w:lvlText w:val=""/>
+      <w:lvlJc w:val="left"/>
+      <w:pPr>
+        <w:tabs>
+          <w:tab w:val="num" w:pos="5760"/>
+        </w:tabs>
+        <w:ind w:left="5760" w:hanging="360"/>
+      </w:pPr>
+      <w:rPr>
+        <w:rFonts w:ascii="Wingdings" w:hAnsi="Wingdings" w:hint="default"/>
+        <w:sz w:val="20"/>
+      </w:rPr>
+    </w:lvl>
+    <w:lvl w:ilvl="8" w:tentative="1">
+      <w:start w:val="1"/>
+      <w:numFmt w:val="bullet"/>
+      <w:lvlText w:val=""/>
+      <w:lvlJc w:val="left"/>
+      <w:pPr>
+        <w:tabs>
+          <w:tab w:val="num" w:pos="6480"/>
+        </w:tabs>
+        <w:ind w:left="6480" w:hanging="360"/>
+      </w:pPr>
+      <w:rPr>
+        <w:rFonts w:ascii="Wingdings" w:hAnsi="Wingdings" w:hint="default"/>
+        <w:sz w:val="20"/>
+      </w:rPr>
+    </w:lvl>
+  </w:abstractNum>
+  <w:abstractNum w:abstractNumId="6" w15:restartNumberingAfterBreak="0">
     <w:nsid w:val="45DC5D43"/>
     <w:multiLevelType w:val="multilevel"/>
     <w:tmpl w:val="3CBC5EE2"/>
@@ -5191,7 +6845,7 @@
       </w:rPr>
     </w:lvl>
   </w:abstractNum>
-  <w:abstractNum w:abstractNumId="5" w15:restartNumberingAfterBreak="0">
+  <w:abstractNum w:abstractNumId="7" w15:restartNumberingAfterBreak="0">
     <w:nsid w:val="48A228D8"/>
     <w:multiLevelType w:val="multilevel"/>
     <w:tmpl w:val="47EA5B56"/>
@@ -5340,7 +6994,7 @@
       </w:rPr>
     </w:lvl>
   </w:abstractNum>
-  <w:abstractNum w:abstractNumId="6" w15:restartNumberingAfterBreak="0">
+  <w:abstractNum w:abstractNumId="8" w15:restartNumberingAfterBreak="0">
     <w:nsid w:val="4D11520C"/>
     <w:multiLevelType w:val="multilevel"/>
     <w:tmpl w:val="DA429578"/>
@@ -5489,7 +7143,7 @@
       </w:rPr>
     </w:lvl>
   </w:abstractNum>
-  <w:abstractNum w:abstractNumId="7" w15:restartNumberingAfterBreak="0">
+  <w:abstractNum w:abstractNumId="9" w15:restartNumberingAfterBreak="0">
     <w:nsid w:val="532F67E9"/>
     <w:multiLevelType w:val="multilevel"/>
     <w:tmpl w:val="4826550E"/>
@@ -5638,7 +7292,7 @@
       </w:rPr>
     </w:lvl>
   </w:abstractNum>
-  <w:abstractNum w:abstractNumId="8" w15:restartNumberingAfterBreak="0">
+  <w:abstractNum w:abstractNumId="10" w15:restartNumberingAfterBreak="0">
     <w:nsid w:val="554F71D4"/>
     <w:multiLevelType w:val="multilevel"/>
     <w:tmpl w:val="45EE11B8"/>
@@ -5787,7 +7441,156 @@
       </w:rPr>
     </w:lvl>
   </w:abstractNum>
-  <w:abstractNum w:abstractNumId="9" w15:restartNumberingAfterBreak="0">
+  <w:abstractNum w:abstractNumId="11" w15:restartNumberingAfterBreak="0">
+    <w:nsid w:val="6F9D3417"/>
+    <w:multiLevelType w:val="multilevel"/>
+    <w:tmpl w:val="3B70A0E6"/>
+    <w:lvl w:ilvl="0">
+      <w:start w:val="1"/>
+      <w:numFmt w:val="bullet"/>
+      <w:lvlText w:val=""/>
+      <w:lvlJc w:val="left"/>
+      <w:pPr>
+        <w:tabs>
+          <w:tab w:val="num" w:pos="720"/>
+        </w:tabs>
+        <w:ind w:left="720" w:hanging="360"/>
+      </w:pPr>
+      <w:rPr>
+        <w:rFonts w:ascii="Symbol" w:hAnsi="Symbol" w:hint="default"/>
+        <w:sz w:val="20"/>
+      </w:rPr>
+    </w:lvl>
+    <w:lvl w:ilvl="1" w:tentative="1">
+      <w:start w:val="1"/>
+      <w:numFmt w:val="bullet"/>
+      <w:lvlText w:val="o"/>
+      <w:lvlJc w:val="left"/>
+      <w:pPr>
+        <w:tabs>
+          <w:tab w:val="num" w:pos="1440"/>
+        </w:tabs>
+        <w:ind w:left="1440" w:hanging="360"/>
+      </w:pPr>
+      <w:rPr>
+        <w:rFonts w:ascii="Courier New" w:hAnsi="Courier New" w:hint="default"/>
+        <w:sz w:val="20"/>
+      </w:rPr>
+    </w:lvl>
+    <w:lvl w:ilvl="2" w:tentative="1">
+      <w:start w:val="1"/>
+      <w:numFmt w:val="bullet"/>
+      <w:lvlText w:val=""/>
+      <w:lvlJc w:val="left"/>
+      <w:pPr>
+        <w:tabs>
+          <w:tab w:val="num" w:pos="2160"/>
+        </w:tabs>
+        <w:ind w:left="2160" w:hanging="360"/>
+      </w:pPr>
+      <w:rPr>
+        <w:rFonts w:ascii="Wingdings" w:hAnsi="Wingdings" w:hint="default"/>
+        <w:sz w:val="20"/>
+      </w:rPr>
+    </w:lvl>
+    <w:lvl w:ilvl="3" w:tentative="1">
+      <w:start w:val="1"/>
+      <w:numFmt w:val="bullet"/>
+      <w:lvlText w:val=""/>
+      <w:lvlJc w:val="left"/>
+      <w:pPr>
+        <w:tabs>
+          <w:tab w:val="num" w:pos="2880"/>
+        </w:tabs>
+        <w:ind w:left="2880" w:hanging="360"/>
+      </w:pPr>
+      <w:rPr>
+        <w:rFonts w:ascii="Wingdings" w:hAnsi="Wingdings" w:hint="default"/>
+        <w:sz w:val="20"/>
+      </w:rPr>
+    </w:lvl>
+    <w:lvl w:ilvl="4" w:tentative="1">
+      <w:start w:val="1"/>
+      <w:numFmt w:val="bullet"/>
+      <w:lvlText w:val=""/>
+      <w:lvlJc w:val="left"/>
+      <w:pPr>
+        <w:tabs>
+          <w:tab w:val="num" w:pos="3600"/>
+        </w:tabs>
+        <w:ind w:left="3600" w:hanging="360"/>
+      </w:pPr>
+      <w:rPr>
+        <w:rFonts w:ascii="Wingdings" w:hAnsi="Wingdings" w:hint="default"/>
+        <w:sz w:val="20"/>
+      </w:rPr>
+    </w:lvl>
+    <w:lvl w:ilvl="5" w:tentative="1">
+      <w:start w:val="1"/>
+      <w:numFmt w:val="bullet"/>
+      <w:lvlText w:val=""/>
+      <w:lvlJc w:val="left"/>
+      <w:pPr>
+        <w:tabs>
+          <w:tab w:val="num" w:pos="4320"/>
+        </w:tabs>
+        <w:ind w:left="4320" w:hanging="360"/>
+      </w:pPr>
+      <w:rPr>
+        <w:rFonts w:ascii="Wingdings" w:hAnsi="Wingdings" w:hint="default"/>
+        <w:sz w:val="20"/>
+      </w:rPr>
+    </w:lvl>
+    <w:lvl w:ilvl="6" w:tentative="1">
+      <w:start w:val="1"/>
+      <w:numFmt w:val="bullet"/>
+      <w:lvlText w:val=""/>
+      <w:lvlJc w:val="left"/>
+      <w:pPr>
+        <w:tabs>
+          <w:tab w:val="num" w:pos="5040"/>
+        </w:tabs>
+        <w:ind w:left="5040" w:hanging="360"/>
+      </w:pPr>
+      <w:rPr>
+        <w:rFonts w:ascii="Wingdings" w:hAnsi="Wingdings" w:hint="default"/>
+        <w:sz w:val="20"/>
+      </w:rPr>
+    </w:lvl>
+    <w:lvl w:ilvl="7" w:tentative="1">
+      <w:start w:val="1"/>
+      <w:numFmt w:val="bullet"/>
+      <w:lvlText w:val=""/>
+      <w:lvlJc w:val="left"/>
+      <w:pPr>
+        <w:tabs>
+          <w:tab w:val="num" w:pos="5760"/>
+        </w:tabs>
+        <w:ind w:left="5760" w:hanging="360"/>
+      </w:pPr>
+      <w:rPr>
+        <w:rFonts w:ascii="Wingdings" w:hAnsi="Wingdings" w:hint="default"/>
+        <w:sz w:val="20"/>
+      </w:rPr>
+    </w:lvl>
+    <w:lvl w:ilvl="8" w:tentative="1">
+      <w:start w:val="1"/>
+      <w:numFmt w:val="bullet"/>
+      <w:lvlText w:val=""/>
+      <w:lvlJc w:val="left"/>
+      <w:pPr>
+        <w:tabs>
+          <w:tab w:val="num" w:pos="6480"/>
+        </w:tabs>
+        <w:ind w:left="6480" w:hanging="360"/>
+      </w:pPr>
+      <w:rPr>
+        <w:rFonts w:ascii="Wingdings" w:hAnsi="Wingdings" w:hint="default"/>
+        <w:sz w:val="20"/>
+      </w:rPr>
+    </w:lvl>
+  </w:abstractNum>
+  <w:abstractNum w:abstractNumId="12" w15:restartNumberingAfterBreak="0">
     <w:nsid w:val="75A165E0"/>
     <w:multiLevelType w:val="multilevel"/>
     <w:tmpl w:val="04BAADA2"/>
@@ -5937,22 +7740,22 @@
     </w:lvl>
   </w:abstractNum>
   <w:num w:numId="1" w16cid:durableId="1623879718">
-    <w:abstractNumId w:val="6"/>
+    <w:abstractNumId w:val="8"/>
   </w:num>
   <w:num w:numId="2" w16cid:durableId="1056196931">
-    <w:abstractNumId w:val="3"/>
+    <w:abstractNumId w:val="4"/>
   </w:num>
   <w:num w:numId="3" w16cid:durableId="872881169">
-    <w:abstractNumId w:val="4"/>
+    <w:abstractNumId w:val="6"/>
   </w:num>
   <w:num w:numId="4" w16cid:durableId="1591888166">
     <w:abstractNumId w:val="1"/>
   </w:num>
   <w:num w:numId="5" w16cid:durableId="1552568834">
-    <w:abstractNumId w:val="9"/>
+    <w:abstractNumId w:val="12"/>
   </w:num>
   <w:num w:numId="6" w16cid:durableId="799109130">
-    <w:abstractNumId w:val="5"/>
+    <w:abstractNumId w:val="7"/>
   </w:num>
   <w:num w:numId="7" w16cid:durableId="1160776987">
     <w:abstractNumId w:val="2"/>
@@ -5961,10 +7764,19 @@
     <w:abstractNumId w:val="0"/>
   </w:num>
   <w:num w:numId="9" w16cid:durableId="671876820">
-    <w:abstractNumId w:val="7"/>
+    <w:abstractNumId w:val="9"/>
   </w:num>
   <w:num w:numId="10" w16cid:durableId="225263647">
-    <w:abstractNumId w:val="8"/>
+    <w:abstractNumId w:val="10"/>
+  </w:num>
+  <w:num w:numId="11" w16cid:durableId="396368292">
+    <w:abstractNumId w:val="11"/>
+  </w:num>
+  <w:num w:numId="12" w16cid:durableId="1929537364">
+    <w:abstractNumId w:val="3"/>
+  </w:num>
+  <w:num w:numId="13" w16cid:durableId="1735154133">
+    <w:abstractNumId w:val="5"/>
   </w:num>
 </w:numbering>
 </file>
@@ -6571,7 +8383,6 @@
   <w:style w:type="character" w:default="1" w:styleId="DefaultParagraphFont">
     <w:name w:val="Default Paragraph Font"/>
     <w:uiPriority w:val="1"/>
-    <w:semiHidden/>
     <w:unhideWhenUsed/>
   </w:style>
   <w:style w:type="table" w:default="1" w:styleId="TableNormal">
@@ -6919,6 +8730,41 @@
       <w:u w:val="single"/>
     </w:rPr>
   </w:style>
+  <w:style w:type="paragraph" w:styleId="NormalWeb">
+    <w:name w:val="Normal (Web)"/>
+    <w:basedOn w:val="Normal"/>
+    <w:uiPriority w:val="99"/>
+    <w:semiHidden/>
+    <w:unhideWhenUsed/>
+    <w:rsid w:val="00453C7A"/>
+    <w:rPr>
+      <w:rFonts w:ascii="Times New Roman" w:hAnsi="Times New Roman" w:cs="Times New Roman"/>
+    </w:rPr>
+  </w:style>
+  <w:style w:type="character" w:styleId="HTMLCode">
+    <w:name w:val="HTML Code"/>
+    <w:basedOn w:val="DefaultParagraphFont"/>
+    <w:uiPriority w:val="99"/>
+    <w:semiHidden/>
+    <w:unhideWhenUsed/>
+    <w:rsid w:val="00A9044A"/>
+    <w:rPr>
+      <w:rFonts w:ascii="Courier New" w:eastAsia="Times New Roman" w:hAnsi="Courier New" w:cs="Courier New"/>
+      <w:sz w:val="20"/>
+      <w:szCs w:val="20"/>
+    </w:rPr>
+  </w:style>
+  <w:style w:type="character" w:styleId="Strong">
+    <w:name w:val="Strong"/>
+    <w:basedOn w:val="DefaultParagraphFont"/>
+    <w:uiPriority w:val="22"/>
+    <w:qFormat/>
+    <w:rsid w:val="00A9044A"/>
+    <w:rPr>
+      <w:b/>
+      <w:bCs/>
+    </w:rPr>
+  </w:style>
 </w:styles>
 </file>
 

</xml_diff>

<commit_message>
added backend server for self model
</commit_message>
<xml_diff>
--- a/Daily Progress.docx
+++ b/Daily Progress.docx
@@ -5185,6 +5185,205 @@
     <w:p>
       <w:r>
         <w:t>→ crowd_panic</w:t>
+      </w:r>
+    </w:p>
+    <w:p>
+      <w:r>
+        <w:t xml:space="preserve">Just wrapped up a successful fine-tuning run on a 2B parameter small language model. Thought I’d share some hard-earned lessons from the process — things I wish I had known </w:t>
+      </w:r>
+      <w:r>
+        <w:lastRenderedPageBreak/>
+        <w:t>earlier.</w:t>
+      </w:r>
+      <w:r>
+        <w:br/>
+      </w:r>
+      <w:r>
+        <w:br/>
+        <w:t>1.Started small — just 600 rows.</w:t>
+      </w:r>
+      <w:r>
+        <w:br/>
+        <w:t xml:space="preserve"> The results weren’t great, but it helped test the pipeline and confirm that the model could begin learning. Even with poor accuracy, I could see signs of signal being picked up, which was encouraging.</w:t>
+      </w:r>
+      <w:r>
+        <w:br/>
+      </w:r>
+      <w:r>
+        <w:br/>
+        <w:t>2.Scaled up to 60,000 samples.</w:t>
+      </w:r>
+      <w:r>
+        <w:br/>
+        <w:t xml:space="preserve"> A 100x jump. This changed everything. If you’ve read the Chinchilla paper, you know that for compute-optimal training, data volume matters as much (if not more) than model size. I learned that the hard way — data quality and quantity are non-negotiable.</w:t>
+      </w:r>
+      <w:r>
+        <w:br/>
+      </w:r>
+      <w:r>
+        <w:br/>
+      </w:r>
+      <w:hyperlink r:id="rId18" w:tgtFrame="_self" w:history="1">
+        <w:r>
+          <w:rPr>
+            <w:rStyle w:val="Hyperlink"/>
+            <w:b/>
+            <w:bCs/>
+          </w:rPr>
+          <w:t>3.Training</w:t>
+        </w:r>
+      </w:hyperlink>
+      <w:r>
+        <w:t xml:space="preserve"> steps went from 400 to around 1750.</w:t>
+      </w:r>
+      <w:r>
+        <w:br/>
+        <w:t xml:space="preserve"> Initially I was stopping early, assuming the model was "good enough." Pushing further helped reduce loss significantly, but I also saw diminishing returns beyond a point. Knowing when to stop matters — training endlessly doesn’t always mean better results.</w:t>
+      </w:r>
+      <w:r>
+        <w:br/>
+      </w:r>
+      <w:r>
+        <w:br/>
+        <w:t>4.Set up Weights &amp; Biases early.</w:t>
+      </w:r>
+      <w:r>
+        <w:br/>
+        <w:t xml:space="preserve"> Having live dashboards to track loss, learning rate, gradient norms, and step progression made debugging and evaluation 10x easier. It also helped me spot instabilities before they became real issues.</w:t>
+      </w:r>
+      <w:r>
+        <w:br/>
+      </w:r>
+      <w:r>
+        <w:br/>
+        <w:t>5.Ran the training in the background on Linux.</w:t>
+      </w:r>
+      <w:r>
+        <w:br/>
+        <w:t xml:space="preserve"> Using nohup python </w:t>
+      </w:r>
+      <w:hyperlink r:id="rId19" w:tgtFrame="_self" w:history="1">
+        <w:r>
+          <w:rPr>
+            <w:rStyle w:val="Hyperlink"/>
+            <w:b/>
+            <w:bCs/>
+          </w:rPr>
+          <w:t>job.py</w:t>
+        </w:r>
+      </w:hyperlink>
+      <w:r>
+        <w:t xml:space="preserve"> &gt; train.log 2&gt;&amp;1 &amp; ensured my process didn’t get killed during minor glitches or session drops. If you’re not using background processes, you’ll likely waste time restarting runs.</w:t>
+      </w:r>
+      <w:r>
+        <w:br/>
+        <w:t>SLMs are incredibly practical.</w:t>
+      </w:r>
+      <w:r>
+        <w:br/>
+      </w:r>
+      <w:r>
+        <w:br/>
+        <w:t>This wasn’t a 65B foundation model run — it was a fine-tuned small model that now performs well on a real-world emergency classification task. The entire thing ran on an RTX 4090 using RunPod, with help from the Unsloth library. Fast, affordable, and efficient.</w:t>
+      </w:r>
+      <w:r>
+        <w:br/>
+      </w:r>
+      <w:r>
+        <w:br/>
+        <w:t>All of this is leading up to a product demo that I’ll be sharing soon. If you’re working with small models, want to get more from your data, or just trying to build something meaningful — I hope this helps.</w:t>
+      </w:r>
+      <w:r>
+        <w:br/>
+      </w:r>
+      <w:r>
+        <w:br/>
+        <w:t>Always happy to talk about fine-tuning, model scaling, and lessons from the trenches.</w:t>
+      </w:r>
+    </w:p>
+    <w:p/>
+    <w:p>
+      <w:r>
+        <w:t>SO the model is sort of working which is good</w:t>
+      </w:r>
+    </w:p>
+    <w:p>
+      <w:r>
+        <w:lastRenderedPageBreak/>
+        <w:t xml:space="preserve">Now the next step will be focussing on setting up server for this model to support chat and for image we wise use our old model, so that means we will sort of have </w:t>
+      </w:r>
+      <w:r>
+        <w:t xml:space="preserve">2 </w:t>
+      </w:r>
+      <w:r>
+        <w:t>servers</w:t>
+      </w:r>
+      <w:r>
+        <w:t>, yes but that is needed</w:t>
+      </w:r>
+      <w:r>
+        <w:t>.</w:t>
+      </w:r>
+    </w:p>
+    <w:p>
+      <w:r>
+        <w:t>Yes for new all actions we will mail only to this</w:t>
+      </w:r>
+    </w:p>
+    <w:p>
+      <w:r>
+        <w:t>Simple user app will be-</w:t>
+      </w:r>
+      <w:r>
+        <w:br/>
+        <w:t>User enters text</w:t>
+      </w:r>
+      <w:r>
+        <w:t xml:space="preserve"> -&gt;our fine tunned model</w:t>
+      </w:r>
+    </w:p>
+    <w:p>
+      <w:r>
+        <w:t>And optinally uploads a image</w:t>
+      </w:r>
+      <w:r>
+        <w:t>-&gt;our normal model</w:t>
+      </w:r>
+    </w:p>
+    <w:p>
+      <w:r>
+        <w:t>And location</w:t>
+      </w:r>
+    </w:p>
+    <w:p>
+      <w:r>
+        <w:t>We sort of route to the issue</w:t>
+      </w:r>
+    </w:p>
+    <w:p>
+      <w:r>
+        <w:t>And then trigger an email</w:t>
+      </w:r>
+    </w:p>
+    <w:p/>
+    <w:p>
+      <w:r>
+        <w:t>Task was an api server took time-</w:t>
+      </w:r>
+    </w:p>
+    <w:p>
+      <w:r>
+        <w:t xml:space="preserve">1.Memory issues </w:t>
+      </w:r>
+    </w:p>
+    <w:p>
+      <w:r>
+        <w:t>2.Tokenizer issue</w:t>
+      </w:r>
+    </w:p>
+    <w:p>
+      <w:r>
+        <w:t>But our fine tuned model is now as a endpoint aslo making a 2billon parameter models is super nice</w:t>
       </w:r>
     </w:p>
     <w:sectPr>
@@ -7748,7 +7947,6 @@
   <w:style w:type="character" w:default="1" w:styleId="DefaultParagraphFont">
     <w:name w:val="Default Paragraph Font"/>
     <w:uiPriority w:val="1"/>
-    <w:semiHidden/>
     <w:unhideWhenUsed/>
   </w:style>
   <w:style w:type="table" w:default="1" w:styleId="TableNormal">

</xml_diff>